<commit_message>
pemberian hak dan perbaikan risalah
</commit_message>
<xml_diff>
--- a/storage/PENG.docx
+++ b/storage/PENG.docx
@@ -1,6 +1,6 @@
 
 <file path=word/document.xml><?xml version="1.0" encoding="utf-8"?>
-<w:document xmlns:wpc="http://schemas.microsoft.com/office/word/2010/wordprocessingCanvas" xmlns:cx="http://schemas.microsoft.com/office/drawing/2014/chartex" xmlns:cx1="http://schemas.microsoft.com/office/drawing/2015/9/8/chartex" xmlns:cx2="http://schemas.microsoft.com/office/drawing/2015/10/21/chartex" xmlns:cx3="http://schemas.microsoft.com/office/drawing/2016/5/9/chartex" xmlns:cx4="http://schemas.microsoft.com/office/drawing/2016/5/10/chartex" xmlns:cx5="http://schemas.microsoft.com/office/drawing/2016/5/11/chartex" xmlns:cx6="http://schemas.microsoft.com/office/drawing/2016/5/12/chartex" xmlns:cx7="http://schemas.microsoft.com/office/drawing/2016/5/13/chartex" xmlns:cx8="http://schemas.microsoft.com/office/drawing/2016/5/14/chartex" xmlns:mc="http://schemas.openxmlformats.org/markup-compatibility/2006" xmlns:aink="http://schemas.microsoft.com/office/drawing/2016/ink" xmlns:am3d="http://schemas.microsoft.com/office/drawing/2017/model3d" xmlns:o="urn:schemas-microsoft-com:office:office" xmlns:r="http://schemas.openxmlformats.org/officeDocument/2006/relationships" xmlns:m="http://schemas.openxmlformats.org/officeDocument/2006/math" xmlns:v="urn:schemas-microsoft-com:vml" xmlns:wp14="http://schemas.microsoft.com/office/word/2010/wordprocessingDrawing" xmlns:wp="http://schemas.openxmlformats.org/drawingml/2006/wordprocessingDrawing" xmlns:w10="urn:schemas-microsoft-com:office:word" xmlns:w="http://schemas.openxmlformats.org/wordprocessingml/2006/main" xmlns:w14="http://schemas.microsoft.com/office/word/2010/wordml" xmlns:w15="http://schemas.microsoft.com/office/word/2012/wordml" xmlns:w16cex="http://schemas.microsoft.com/office/word/2018/wordml/cex" xmlns:w16cid="http://schemas.microsoft.com/office/word/2016/wordml/cid" xmlns:w16="http://schemas.microsoft.com/office/word/2018/wordml" xmlns:w16se="http://schemas.microsoft.com/office/word/2015/wordml/symex" xmlns:wpg="http://schemas.microsoft.com/office/word/2010/wordprocessingGroup" xmlns:wpi="http://schemas.microsoft.com/office/word/2010/wordprocessingInk" xmlns:wne="http://schemas.microsoft.com/office/word/2006/wordml" xmlns:wps="http://schemas.microsoft.com/office/word/2010/wordprocessingShape" mc:Ignorable="w14 w15 w16se w16cid w16 w16cex wp14">
+<w:document xmlns:ve="http://schemas.openxmlformats.org/markup-compatibility/2006" xmlns:o="urn:schemas-microsoft-com:office:office" xmlns:r="http://schemas.openxmlformats.org/officeDocument/2006/relationships" xmlns:m="http://schemas.openxmlformats.org/officeDocument/2006/math" xmlns:v="urn:schemas-microsoft-com:vml" xmlns:wp="http://schemas.openxmlformats.org/drawingml/2006/wordprocessingDrawing" xmlns:w10="urn:schemas-microsoft-com:office:word" xmlns:w="http://schemas.openxmlformats.org/wordprocessingml/2006/main" xmlns:wne="http://schemas.microsoft.com/office/word/2006/wordml">
   <w:body>
     <w:p>
       <w:pPr>
@@ -40,7 +40,7 @@
           <w:insideH w:val="single" w:sz="4" w:space="0" w:color="auto"/>
         </w:tblBorders>
         <w:tblLayout w:type="fixed"/>
-        <w:tblLook w:val="04A0" w:firstRow="1" w:lastRow="0" w:firstColumn="1" w:lastColumn="0" w:noHBand="0" w:noVBand="1"/>
+        <w:tblLook w:val="04A0"/>
       </w:tblPr>
       <w:tblGrid>
         <w:gridCol w:w="2088"/>
@@ -67,7 +67,7 @@
                 <w:noProof/>
               </w:rPr>
               <w:drawing>
-                <wp:inline distT="0" distB="0" distL="0" distR="0" wp14:anchorId="2BDA303A" wp14:editId="5C76381E">
+                <wp:inline distT="0" distB="0" distL="0" distR="0">
                   <wp:extent cx="1066800" cy="1057275"/>
                   <wp:effectExtent l="0" t="0" r="0" b="0"/>
                   <wp:docPr id="1" name="Picture 1"/>
@@ -87,7 +87,7 @@
                           <a:blip r:embed="rId8" cstate="print">
                             <a:extLst>
                               <a:ext uri="{28A0092B-C50C-407E-A947-70E740481C1C}">
-                                <a14:useLocalDpi xmlns:a14="http://schemas.microsoft.com/office/drawing/2010/main" val="0"/>
+                                <a14:useLocalDpi xmlns:a14="http://schemas.microsoft.com/office/drawing/2010/main" xmlns:wps="http://schemas.microsoft.com/office/word/2010/wordprocessingShape" xmlns:wpi="http://schemas.microsoft.com/office/word/2010/wordprocessingInk" xmlns:wpg="http://schemas.microsoft.com/office/word/2010/wordprocessingGroup" xmlns:w16se="http://schemas.microsoft.com/office/word/2015/wordml/symex" xmlns:w16="http://schemas.microsoft.com/office/word/2018/wordml" xmlns:w16cid="http://schemas.microsoft.com/office/word/2016/wordml/cid" xmlns:w16cex="http://schemas.microsoft.com/office/word/2018/wordml/cex" xmlns:w15="http://schemas.microsoft.com/office/word/2012/wordml" xmlns:w14="http://schemas.microsoft.com/office/word/2010/wordml" xmlns:w="http://schemas.openxmlformats.org/wordprocessingml/2006/main" xmlns:w10="urn:schemas-microsoft-com:office:word" xmlns:wp14="http://schemas.microsoft.com/office/word/2010/wordprocessingDrawing" xmlns:v="urn:schemas-microsoft-com:vml" xmlns:o="urn:schemas-microsoft-com:office:office" xmlns:am3d="http://schemas.microsoft.com/office/drawing/2017/model3d" xmlns:aink="http://schemas.microsoft.com/office/drawing/2016/ink" xmlns:mc="http://schemas.openxmlformats.org/markup-compatibility/2006" xmlns:cx8="http://schemas.microsoft.com/office/drawing/2016/5/14/chartex" xmlns:cx7="http://schemas.microsoft.com/office/drawing/2016/5/13/chartex" xmlns:cx6="http://schemas.microsoft.com/office/drawing/2016/5/12/chartex" xmlns:cx5="http://schemas.microsoft.com/office/drawing/2016/5/11/chartex" xmlns:cx4="http://schemas.microsoft.com/office/drawing/2016/5/10/chartex" xmlns:cx3="http://schemas.microsoft.com/office/drawing/2016/5/9/chartex" xmlns:cx2="http://schemas.microsoft.com/office/drawing/2015/10/21/chartex" xmlns:cx1="http://schemas.microsoft.com/office/drawing/2015/9/8/chartex" xmlns:cx="http://schemas.microsoft.com/office/drawing/2014/chartex" xmlns:wpc="http://schemas.microsoft.com/office/word/2010/wordprocessingCanvas" xmlns="" val="0"/>
                               </a:ext>
                             </a:extLst>
                           </a:blip>
@@ -306,10 +306,10 @@
     </w:p>
     <w:tbl>
       <w:tblPr>
-        <w:tblpPr w:leftFromText="180" w:rightFromText="180" w:vertAnchor="text" w:tblpY="1"/>
+        <w:tblpPr w:leftFromText="180" w:rightFromText="180" w:vertAnchor="text" w:tblpX="3402" w:tblpY="1"/>
         <w:tblOverlap w:val="never"/>
         <w:tblW w:w="0" w:type="auto"/>
-        <w:tblLook w:val="01E0" w:firstRow="1" w:lastRow="1" w:firstColumn="1" w:lastColumn="1" w:noHBand="0" w:noVBand="0"/>
+        <w:tblLook w:val="01E0"/>
       </w:tblPr>
       <w:tblGrid>
         <w:gridCol w:w="1043"/>
@@ -329,7 +329,6 @@
                 <w:szCs w:val="22"/>
               </w:rPr>
             </w:pPr>
-            <w:proofErr w:type="spellStart"/>
             <w:r>
               <w:rPr>
                 <w:rFonts w:ascii="Book Antiqua" w:hAnsi="Book Antiqua"/>
@@ -338,7 +337,6 @@
               </w:rPr>
               <w:t>Nomor</w:t>
             </w:r>
-            <w:proofErr w:type="spellEnd"/>
           </w:p>
         </w:tc>
         <w:tc>
@@ -389,25 +387,7 @@
                 <w:sz w:val="22"/>
                 <w:szCs w:val="22"/>
               </w:rPr>
-              <w:t>${</w:t>
-            </w:r>
-            <w:proofErr w:type="spellStart"/>
-            <w:r>
-              <w:rPr>
-                <w:rFonts w:ascii="Book Antiqua" w:hAnsi="Book Antiqua"/>
-                <w:sz w:val="22"/>
-                <w:szCs w:val="22"/>
-              </w:rPr>
-              <w:t>tahun</w:t>
-            </w:r>
-            <w:proofErr w:type="spellEnd"/>
-            <w:r>
-              <w:rPr>
-                <w:rFonts w:ascii="Book Antiqua" w:hAnsi="Book Antiqua"/>
-                <w:sz w:val="22"/>
-                <w:szCs w:val="22"/>
-              </w:rPr>
-              <w:t>}</w:t>
+              <w:t>${tahun}</w:t>
             </w:r>
           </w:p>
         </w:tc>
@@ -428,7 +408,6 @@
                 <w:szCs w:val="22"/>
               </w:rPr>
             </w:pPr>
-            <w:proofErr w:type="spellStart"/>
             <w:r>
               <w:rPr>
                 <w:rFonts w:ascii="Book Antiqua" w:hAnsi="Book Antiqua"/>
@@ -437,7 +416,6 @@
               </w:rPr>
               <w:t>Tanggal</w:t>
             </w:r>
-            <w:proofErr w:type="spellEnd"/>
           </w:p>
         </w:tc>
         <w:tc>
@@ -488,25 +466,7 @@
                 <w:sz w:val="22"/>
                 <w:szCs w:val="22"/>
               </w:rPr>
-              <w:t>${</w:t>
-            </w:r>
-            <w:proofErr w:type="spellStart"/>
-            <w:r>
-              <w:rPr>
-                <w:rFonts w:ascii="Book Antiqua" w:hAnsi="Book Antiqua"/>
-                <w:sz w:val="22"/>
-                <w:szCs w:val="22"/>
-              </w:rPr>
-              <w:t>tahun</w:t>
-            </w:r>
-            <w:proofErr w:type="spellEnd"/>
-            <w:r>
-              <w:rPr>
-                <w:rFonts w:ascii="Book Antiqua" w:hAnsi="Book Antiqua"/>
-                <w:sz w:val="22"/>
-                <w:szCs w:val="22"/>
-              </w:rPr>
-              <w:t>}</w:t>
+              <w:t>${tahun}</w:t>
             </w:r>
           </w:p>
         </w:tc>
@@ -547,7 +507,6 @@
           <w:szCs w:val="22"/>
         </w:rPr>
       </w:pPr>
-      <w:proofErr w:type="spellStart"/>
       <w:r>
         <w:rPr>
           <w:rFonts w:ascii="Book Antiqua" w:hAnsi="Book Antiqua"/>
@@ -556,7 +515,6 @@
         </w:rPr>
         <w:t>Untuk</w:t>
       </w:r>
-      <w:proofErr w:type="spellEnd"/>
       <w:r>
         <w:rPr>
           <w:rFonts w:ascii="Book Antiqua" w:hAnsi="Book Antiqua"/>
@@ -565,16 +523,14 @@
         </w:rPr>
         <w:t xml:space="preserve"> </w:t>
       </w:r>
-      <w:proofErr w:type="spellStart"/>
-      <w:r>
-        <w:rPr>
-          <w:rFonts w:ascii="Book Antiqua" w:hAnsi="Book Antiqua"/>
-          <w:sz w:val="22"/>
-          <w:szCs w:val="22"/>
-        </w:rPr>
-        <w:t>memenuhi</w:t>
-      </w:r>
-      <w:proofErr w:type="spellEnd"/>
+      <w:r>
+        <w:rPr>
+          <w:rFonts w:ascii="Book Antiqua" w:hAnsi="Book Antiqua"/>
+          <w:sz w:val="22"/>
+          <w:szCs w:val="22"/>
+        </w:rPr>
+        <w:t xml:space="preserve"> memenuhi </w:t>
+      </w:r>
       <w:r>
         <w:rPr>
           <w:rFonts w:ascii="Book Antiqua" w:hAnsi="Book Antiqua"/>
@@ -583,7 +539,6 @@
         </w:rPr>
         <w:t xml:space="preserve"> </w:t>
       </w:r>
-      <w:proofErr w:type="spellStart"/>
       <w:r>
         <w:rPr>
           <w:rFonts w:ascii="Book Antiqua" w:hAnsi="Book Antiqua"/>
@@ -592,7 +547,6 @@
         </w:rPr>
         <w:t>ketentuan</w:t>
       </w:r>
-      <w:proofErr w:type="spellEnd"/>
       <w:r>
         <w:rPr>
           <w:rFonts w:ascii="Book Antiqua" w:hAnsi="Book Antiqua"/>
@@ -601,16 +555,14 @@
         </w:rPr>
         <w:t xml:space="preserve"> </w:t>
       </w:r>
-      <w:proofErr w:type="spellStart"/>
-      <w:r>
-        <w:rPr>
-          <w:rFonts w:ascii="Book Antiqua" w:hAnsi="Book Antiqua"/>
-          <w:sz w:val="22"/>
-          <w:szCs w:val="22"/>
-        </w:rPr>
-        <w:t>dalam</w:t>
-      </w:r>
-      <w:proofErr w:type="spellEnd"/>
+      <w:r>
+        <w:rPr>
+          <w:rFonts w:ascii="Book Antiqua" w:hAnsi="Book Antiqua"/>
+          <w:sz w:val="22"/>
+          <w:szCs w:val="22"/>
+        </w:rPr>
+        <w:t xml:space="preserve"> dalam</w:t>
+      </w:r>
       <w:r>
         <w:rPr>
           <w:rFonts w:ascii="Book Antiqua" w:hAnsi="Book Antiqua"/>
@@ -619,34 +571,14 @@
         </w:rPr>
         <w:t xml:space="preserve"> </w:t>
       </w:r>
-      <w:proofErr w:type="spellStart"/>
-      <w:r>
-        <w:rPr>
-          <w:rFonts w:ascii="Book Antiqua" w:hAnsi="Book Antiqua"/>
-          <w:sz w:val="22"/>
-          <w:szCs w:val="22"/>
-        </w:rPr>
-        <w:t>pasal</w:t>
-      </w:r>
-      <w:proofErr w:type="spellEnd"/>
-      <w:r>
-        <w:rPr>
-          <w:rFonts w:ascii="Book Antiqua" w:hAnsi="Book Antiqua"/>
-          <w:sz w:val="22"/>
-          <w:szCs w:val="22"/>
-        </w:rPr>
-        <w:t xml:space="preserve"> 26 </w:t>
-      </w:r>
-      <w:proofErr w:type="spellStart"/>
-      <w:r>
-        <w:rPr>
-          <w:rFonts w:ascii="Book Antiqua" w:hAnsi="Book Antiqua"/>
-          <w:sz w:val="22"/>
-          <w:szCs w:val="22"/>
-        </w:rPr>
-        <w:t>ayat</w:t>
-      </w:r>
-      <w:proofErr w:type="spellEnd"/>
+      <w:r>
+        <w:rPr>
+          <w:rFonts w:ascii="Book Antiqua" w:hAnsi="Book Antiqua"/>
+          <w:sz w:val="22"/>
+          <w:szCs w:val="22"/>
+        </w:rPr>
+        <w:t xml:space="preserve"> pasal 26 ayat ( 1 ) Pengaturan</w:t>
+      </w:r>
       <w:r>
         <w:rPr>
           <w:rFonts w:ascii="Book Antiqua" w:hAnsi="Book Antiqua"/>
@@ -655,34 +587,14 @@
         </w:rPr>
         <w:t xml:space="preserve"> </w:t>
       </w:r>
-      <w:proofErr w:type="gramStart"/>
-      <w:r>
-        <w:rPr>
-          <w:rFonts w:ascii="Book Antiqua" w:hAnsi="Book Antiqua"/>
-          <w:sz w:val="22"/>
-          <w:szCs w:val="22"/>
-        </w:rPr>
-        <w:t>( 1</w:t>
-      </w:r>
-      <w:proofErr w:type="gramEnd"/>
-      <w:r>
-        <w:rPr>
-          <w:rFonts w:ascii="Book Antiqua" w:hAnsi="Book Antiqua"/>
-          <w:sz w:val="22"/>
-          <w:szCs w:val="22"/>
-        </w:rPr>
-        <w:t xml:space="preserve"> ) </w:t>
-      </w:r>
-      <w:proofErr w:type="spellStart"/>
-      <w:r>
-        <w:rPr>
-          <w:rFonts w:ascii="Book Antiqua" w:hAnsi="Book Antiqua"/>
-          <w:sz w:val="22"/>
-          <w:szCs w:val="22"/>
-        </w:rPr>
-        <w:t>Pengaturan</w:t>
-      </w:r>
-      <w:proofErr w:type="spellEnd"/>
+      <w:r>
+        <w:rPr>
+          <w:rFonts w:ascii="Book Antiqua" w:hAnsi="Book Antiqua"/>
+          <w:sz w:val="22"/>
+          <w:szCs w:val="22"/>
+        </w:rPr>
+        <w:t xml:space="preserve"> Pemerintah </w:t>
+      </w:r>
       <w:r>
         <w:rPr>
           <w:rFonts w:ascii="Book Antiqua" w:hAnsi="Book Antiqua"/>
@@ -691,16 +603,14 @@
         </w:rPr>
         <w:t xml:space="preserve"> </w:t>
       </w:r>
-      <w:proofErr w:type="spellStart"/>
-      <w:r>
-        <w:rPr>
-          <w:rFonts w:ascii="Book Antiqua" w:hAnsi="Book Antiqua"/>
-          <w:sz w:val="22"/>
-          <w:szCs w:val="22"/>
-        </w:rPr>
-        <w:t>Pemerintah</w:t>
-      </w:r>
-      <w:proofErr w:type="spellEnd"/>
+      <w:r>
+        <w:rPr>
+          <w:rFonts w:ascii="Book Antiqua" w:hAnsi="Book Antiqua"/>
+          <w:sz w:val="22"/>
+          <w:szCs w:val="22"/>
+        </w:rPr>
+        <w:t>Nomor 24 Tahun 1997 tentang Pendaftaran Tanah, dengan ini diumumkan hasil pengumpulan data fisik dan data yuridis</w:t>
+      </w:r>
       <w:r>
         <w:rPr>
           <w:rFonts w:ascii="Book Antiqua" w:hAnsi="Book Antiqua"/>
@@ -709,52 +619,30 @@
         </w:rPr>
         <w:t xml:space="preserve"> </w:t>
       </w:r>
-      <w:proofErr w:type="spellStart"/>
-      <w:r>
-        <w:rPr>
-          <w:rFonts w:ascii="Book Antiqua" w:hAnsi="Book Antiqua"/>
-          <w:sz w:val="22"/>
-          <w:szCs w:val="22"/>
-        </w:rPr>
-        <w:t>Nomor</w:t>
-      </w:r>
-      <w:proofErr w:type="spellEnd"/>
-      <w:r>
-        <w:rPr>
-          <w:rFonts w:ascii="Book Antiqua" w:hAnsi="Book Antiqua"/>
-          <w:sz w:val="22"/>
-          <w:szCs w:val="22"/>
-        </w:rPr>
-        <w:t xml:space="preserve"> 24 </w:t>
-      </w:r>
-      <w:proofErr w:type="spellStart"/>
-      <w:r>
-        <w:rPr>
-          <w:rFonts w:ascii="Book Antiqua" w:hAnsi="Book Antiqua"/>
-          <w:sz w:val="22"/>
-          <w:szCs w:val="22"/>
-        </w:rPr>
-        <w:t>Tahun</w:t>
-      </w:r>
-      <w:proofErr w:type="spellEnd"/>
-      <w:r>
-        <w:rPr>
-          <w:rFonts w:ascii="Book Antiqua" w:hAnsi="Book Antiqua"/>
-          <w:sz w:val="22"/>
-          <w:szCs w:val="22"/>
-        </w:rPr>
-        <w:t xml:space="preserve"> 1997 </w:t>
-      </w:r>
-      <w:proofErr w:type="spellStart"/>
-      <w:r>
-        <w:rPr>
-          <w:rFonts w:ascii="Book Antiqua" w:hAnsi="Book Antiqua"/>
-          <w:sz w:val="22"/>
-          <w:szCs w:val="22"/>
-        </w:rPr>
-        <w:t>tentang</w:t>
-      </w:r>
-      <w:proofErr w:type="spellEnd"/>
+      <w:r>
+        <w:rPr>
+          <w:rFonts w:ascii="Book Antiqua" w:hAnsi="Book Antiqua"/>
+          <w:sz w:val="22"/>
+          <w:szCs w:val="22"/>
+        </w:rPr>
+        <w:t xml:space="preserve"> atas </w:t>
+      </w:r>
+      <w:r>
+        <w:rPr>
+          <w:rFonts w:ascii="Book Antiqua" w:hAnsi="Book Antiqua"/>
+          <w:sz w:val="22"/>
+          <w:szCs w:val="22"/>
+        </w:rPr>
+        <w:t xml:space="preserve">  </w:t>
+      </w:r>
+      <w:r>
+        <w:rPr>
+          <w:rFonts w:ascii="Book Antiqua" w:hAnsi="Book Antiqua"/>
+          <w:sz w:val="22"/>
+          <w:szCs w:val="22"/>
+        </w:rPr>
+        <w:t>Pengakuan</w:t>
+      </w:r>
       <w:r>
         <w:rPr>
           <w:rFonts w:ascii="Book Antiqua" w:hAnsi="Book Antiqua"/>
@@ -763,34 +651,14 @@
         </w:rPr>
         <w:t xml:space="preserve"> </w:t>
       </w:r>
-      <w:proofErr w:type="spellStart"/>
-      <w:r>
-        <w:rPr>
-          <w:rFonts w:ascii="Book Antiqua" w:hAnsi="Book Antiqua"/>
-          <w:sz w:val="22"/>
-          <w:szCs w:val="22"/>
-        </w:rPr>
-        <w:t>Pendaftaran</w:t>
-      </w:r>
-      <w:proofErr w:type="spellEnd"/>
-      <w:r>
-        <w:rPr>
-          <w:rFonts w:ascii="Book Antiqua" w:hAnsi="Book Antiqua"/>
-          <w:sz w:val="22"/>
-          <w:szCs w:val="22"/>
-        </w:rPr>
-        <w:t xml:space="preserve"> Tanah, </w:t>
-      </w:r>
-      <w:proofErr w:type="spellStart"/>
-      <w:r>
-        <w:rPr>
-          <w:rFonts w:ascii="Book Antiqua" w:hAnsi="Book Antiqua"/>
-          <w:sz w:val="22"/>
-          <w:szCs w:val="22"/>
-        </w:rPr>
-        <w:t>dengan</w:t>
-      </w:r>
-      <w:proofErr w:type="spellEnd"/>
+      <w:r>
+        <w:rPr>
+          <w:rFonts w:ascii="Book Antiqua" w:hAnsi="Book Antiqua"/>
+          <w:sz w:val="22"/>
+          <w:szCs w:val="22"/>
+        </w:rPr>
+        <w:t xml:space="preserve"> Hak ( NIB sudah </w:t>
+      </w:r>
       <w:r>
         <w:rPr>
           <w:rFonts w:ascii="Book Antiqua" w:hAnsi="Book Antiqua"/>
@@ -799,203 +667,13 @@
         </w:rPr>
         <w:t xml:space="preserve"> </w:t>
       </w:r>
-      <w:proofErr w:type="spellStart"/>
-      <w:r>
-        <w:rPr>
-          <w:rFonts w:ascii="Book Antiqua" w:hAnsi="Book Antiqua"/>
-          <w:sz w:val="22"/>
-          <w:szCs w:val="22"/>
-        </w:rPr>
-        <w:t>ini</w:t>
-      </w:r>
-      <w:proofErr w:type="spellEnd"/>
-      <w:r>
-        <w:rPr>
-          <w:rFonts w:ascii="Book Antiqua" w:hAnsi="Book Antiqua"/>
-          <w:sz w:val="22"/>
-          <w:szCs w:val="22"/>
-        </w:rPr>
-        <w:t xml:space="preserve"> </w:t>
-      </w:r>
-      <w:proofErr w:type="spellStart"/>
-      <w:r>
-        <w:rPr>
-          <w:rFonts w:ascii="Book Antiqua" w:hAnsi="Book Antiqua"/>
-          <w:sz w:val="22"/>
-          <w:szCs w:val="22"/>
-        </w:rPr>
-        <w:t>diumumkan</w:t>
-      </w:r>
-      <w:proofErr w:type="spellEnd"/>
-      <w:r>
-        <w:rPr>
-          <w:rFonts w:ascii="Book Antiqua" w:hAnsi="Book Antiqua"/>
-          <w:sz w:val="22"/>
-          <w:szCs w:val="22"/>
-        </w:rPr>
-        <w:t xml:space="preserve"> </w:t>
-      </w:r>
-      <w:proofErr w:type="spellStart"/>
-      <w:r>
-        <w:rPr>
-          <w:rFonts w:ascii="Book Antiqua" w:hAnsi="Book Antiqua"/>
-          <w:sz w:val="22"/>
-          <w:szCs w:val="22"/>
-        </w:rPr>
-        <w:t>hasil</w:t>
-      </w:r>
-      <w:proofErr w:type="spellEnd"/>
-      <w:r>
-        <w:rPr>
-          <w:rFonts w:ascii="Book Antiqua" w:hAnsi="Book Antiqua"/>
-          <w:sz w:val="22"/>
-          <w:szCs w:val="22"/>
-        </w:rPr>
-        <w:t xml:space="preserve"> </w:t>
-      </w:r>
-      <w:proofErr w:type="spellStart"/>
-      <w:r>
-        <w:rPr>
-          <w:rFonts w:ascii="Book Antiqua" w:hAnsi="Book Antiqua"/>
-          <w:sz w:val="22"/>
-          <w:szCs w:val="22"/>
-        </w:rPr>
-        <w:t>pengumpulan</w:t>
-      </w:r>
-      <w:proofErr w:type="spellEnd"/>
-      <w:r>
-        <w:rPr>
-          <w:rFonts w:ascii="Book Antiqua" w:hAnsi="Book Antiqua"/>
-          <w:sz w:val="22"/>
-          <w:szCs w:val="22"/>
-        </w:rPr>
-        <w:t xml:space="preserve"> data </w:t>
-      </w:r>
-      <w:proofErr w:type="spellStart"/>
-      <w:r>
-        <w:rPr>
-          <w:rFonts w:ascii="Book Antiqua" w:hAnsi="Book Antiqua"/>
-          <w:sz w:val="22"/>
-          <w:szCs w:val="22"/>
-        </w:rPr>
-        <w:t>fisik</w:t>
-      </w:r>
-      <w:proofErr w:type="spellEnd"/>
-      <w:r>
-        <w:rPr>
-          <w:rFonts w:ascii="Book Antiqua" w:hAnsi="Book Antiqua"/>
-          <w:sz w:val="22"/>
-          <w:szCs w:val="22"/>
-        </w:rPr>
-        <w:t xml:space="preserve"> dan data </w:t>
-      </w:r>
-      <w:proofErr w:type="spellStart"/>
-      <w:r>
-        <w:rPr>
-          <w:rFonts w:ascii="Book Antiqua" w:hAnsi="Book Antiqua"/>
-          <w:sz w:val="22"/>
-          <w:szCs w:val="22"/>
-        </w:rPr>
-        <w:t>yuridis</w:t>
-      </w:r>
-      <w:proofErr w:type="spellEnd"/>
-      <w:r>
-        <w:rPr>
-          <w:rFonts w:ascii="Book Antiqua" w:hAnsi="Book Antiqua"/>
-          <w:sz w:val="22"/>
-          <w:szCs w:val="22"/>
-        </w:rPr>
-        <w:t xml:space="preserve"> </w:t>
-      </w:r>
-      <w:proofErr w:type="spellStart"/>
-      <w:r>
-        <w:rPr>
-          <w:rFonts w:ascii="Book Antiqua" w:hAnsi="Book Antiqua"/>
-          <w:sz w:val="22"/>
-          <w:szCs w:val="22"/>
-        </w:rPr>
-        <w:t>atas</w:t>
-      </w:r>
-      <w:proofErr w:type="spellEnd"/>
-      <w:r>
-        <w:rPr>
-          <w:rFonts w:ascii="Book Antiqua" w:hAnsi="Book Antiqua"/>
-          <w:sz w:val="22"/>
-          <w:szCs w:val="22"/>
-        </w:rPr>
-        <w:t xml:space="preserve"> </w:t>
-      </w:r>
-      <w:proofErr w:type="spellStart"/>
-      <w:r>
-        <w:rPr>
-          <w:rFonts w:ascii="Book Antiqua" w:hAnsi="Book Antiqua"/>
-          <w:sz w:val="22"/>
-          <w:szCs w:val="22"/>
-        </w:rPr>
-        <w:t>Pengakuan</w:t>
-      </w:r>
-      <w:proofErr w:type="spellEnd"/>
-      <w:r>
-        <w:rPr>
-          <w:rFonts w:ascii="Book Antiqua" w:hAnsi="Book Antiqua"/>
-          <w:sz w:val="22"/>
-          <w:szCs w:val="22"/>
-        </w:rPr>
-        <w:t xml:space="preserve"> </w:t>
-      </w:r>
-      <w:proofErr w:type="spellStart"/>
-      <w:r>
-        <w:rPr>
-          <w:rFonts w:ascii="Book Antiqua" w:hAnsi="Book Antiqua"/>
-          <w:sz w:val="22"/>
-          <w:szCs w:val="22"/>
-        </w:rPr>
-        <w:t>Hak</w:t>
-      </w:r>
-      <w:proofErr w:type="spellEnd"/>
-      <w:r>
-        <w:rPr>
-          <w:rFonts w:ascii="Book Antiqua" w:hAnsi="Book Antiqua"/>
-          <w:sz w:val="22"/>
-          <w:szCs w:val="22"/>
-        </w:rPr>
-        <w:t xml:space="preserve"> ( NIB </w:t>
-      </w:r>
-      <w:proofErr w:type="spellStart"/>
-      <w:r>
-        <w:rPr>
-          <w:rFonts w:ascii="Book Antiqua" w:hAnsi="Book Antiqua"/>
-          <w:sz w:val="22"/>
-          <w:szCs w:val="22"/>
-        </w:rPr>
-        <w:t>sudah</w:t>
-      </w:r>
-      <w:proofErr w:type="spellEnd"/>
-      <w:r>
-        <w:rPr>
-          <w:rFonts w:ascii="Book Antiqua" w:hAnsi="Book Antiqua"/>
-          <w:sz w:val="22"/>
-          <w:szCs w:val="22"/>
-        </w:rPr>
-        <w:t xml:space="preserve"> </w:t>
-      </w:r>
-      <w:proofErr w:type="spellStart"/>
-      <w:r>
-        <w:rPr>
-          <w:rFonts w:ascii="Book Antiqua" w:hAnsi="Book Antiqua"/>
-          <w:sz w:val="22"/>
-          <w:szCs w:val="22"/>
-        </w:rPr>
-        <w:t>ada</w:t>
-      </w:r>
-      <w:proofErr w:type="spellEnd"/>
-      <w:r>
-        <w:rPr>
-          <w:rFonts w:ascii="Book Antiqua" w:hAnsi="Book Antiqua"/>
-          <w:sz w:val="22"/>
-          <w:szCs w:val="22"/>
-        </w:rPr>
-        <w:t xml:space="preserve"> ).</w:t>
+      <w:r>
+        <w:rPr>
+          <w:rFonts w:ascii="Book Antiqua" w:hAnsi="Book Antiqua"/>
+          <w:sz w:val="22"/>
+          <w:szCs w:val="22"/>
+        </w:rPr>
+        <w:t>ada ).</w:t>
       </w:r>
     </w:p>
     <w:p>
@@ -1038,36 +716,8 @@
           <w:sz w:val="22"/>
           <w:szCs w:val="22"/>
         </w:rPr>
-        <w:t xml:space="preserve">Peta </w:t>
-      </w:r>
-      <w:proofErr w:type="spellStart"/>
-      <w:r>
-        <w:rPr>
-          <w:rFonts w:ascii="Book Antiqua" w:hAnsi="Book Antiqua"/>
-          <w:sz w:val="22"/>
-          <w:szCs w:val="22"/>
-        </w:rPr>
-        <w:t>Bidang</w:t>
-      </w:r>
-      <w:proofErr w:type="spellEnd"/>
-      <w:r>
-        <w:rPr>
-          <w:rFonts w:ascii="Book Antiqua" w:hAnsi="Book Antiqua"/>
-          <w:sz w:val="22"/>
-          <w:szCs w:val="22"/>
-        </w:rPr>
-        <w:t xml:space="preserve"> Tanah </w:t>
-      </w:r>
-      <w:proofErr w:type="spellStart"/>
-      <w:r>
-        <w:rPr>
-          <w:rFonts w:ascii="Book Antiqua" w:hAnsi="Book Antiqua"/>
-          <w:sz w:val="22"/>
-          <w:szCs w:val="22"/>
-        </w:rPr>
-        <w:t>Nomor</w:t>
-      </w:r>
-      <w:proofErr w:type="spellEnd"/>
+        <w:t>Peta Bidang Tanah Nomor</w:t>
+      </w:r>
       <w:r>
         <w:rPr>
           <w:rFonts w:ascii="Book Antiqua" w:hAnsi="Book Antiqua"/>
@@ -1090,32 +740,14 @@
           <w:sz w:val="22"/>
           <w:szCs w:val="22"/>
         </w:rPr>
-        <w:t>${</w:t>
-      </w:r>
-      <w:proofErr w:type="spellStart"/>
-      <w:r>
-        <w:rPr>
-          <w:rFonts w:ascii="Book Antiqua" w:hAnsi="Book Antiqua"/>
-          <w:sz w:val="22"/>
-          <w:szCs w:val="22"/>
-        </w:rPr>
-        <w:t>no_pbt</w:t>
-      </w:r>
-      <w:proofErr w:type="spellEnd"/>
-      <w:r>
-        <w:rPr>
-          <w:rFonts w:ascii="Book Antiqua" w:hAnsi="Book Antiqua"/>
-          <w:sz w:val="22"/>
-          <w:szCs w:val="22"/>
-        </w:rPr>
-        <w:t>}</w:t>
+        <w:t>${no_pbt}</w:t>
       </w:r>
     </w:p>
     <w:tbl>
       <w:tblPr>
         <w:tblW w:w="8976" w:type="dxa"/>
         <w:tblInd w:w="482" w:type="dxa"/>
-        <w:tblLook w:val="01E0" w:firstRow="1" w:lastRow="1" w:firstColumn="1" w:lastColumn="1" w:noHBand="0" w:noVBand="0"/>
+        <w:tblLook w:val="01E0"/>
       </w:tblPr>
       <w:tblGrid>
         <w:gridCol w:w="2618"/>
@@ -1145,25 +777,7 @@
                 <w:sz w:val="22"/>
                 <w:szCs w:val="22"/>
               </w:rPr>
-              <w:t xml:space="preserve"> </w:t>
-            </w:r>
-            <w:proofErr w:type="spellStart"/>
-            <w:r>
-              <w:rPr>
-                <w:rFonts w:ascii="Book Antiqua" w:hAnsi="Book Antiqua"/>
-                <w:sz w:val="22"/>
-                <w:szCs w:val="22"/>
-              </w:rPr>
-              <w:t>Terletak</w:t>
-            </w:r>
-            <w:proofErr w:type="spellEnd"/>
-            <w:r>
-              <w:rPr>
-                <w:rFonts w:ascii="Book Antiqua" w:hAnsi="Book Antiqua"/>
-                <w:sz w:val="22"/>
-                <w:szCs w:val="22"/>
-              </w:rPr>
-              <w:t xml:space="preserve"> di            </w:t>
+              <w:t xml:space="preserve"> Terletak di            </w:t>
             </w:r>
           </w:p>
         </w:tc>
@@ -1310,18 +924,8 @@
                 <w:sz w:val="22"/>
                 <w:szCs w:val="22"/>
               </w:rPr>
-              <w:t xml:space="preserve"> </w:t>
-            </w:r>
-            <w:proofErr w:type="spellStart"/>
-            <w:r>
-              <w:rPr>
-                <w:rFonts w:ascii="Book Antiqua" w:hAnsi="Book Antiqua"/>
-                <w:sz w:val="22"/>
-                <w:szCs w:val="22"/>
-              </w:rPr>
-              <w:t>Jorong</w:t>
-            </w:r>
-            <w:proofErr w:type="spellEnd"/>
+              <w:t xml:space="preserve"> Jorong</w:t>
+            </w:r>
           </w:p>
         </w:tc>
         <w:tc>
@@ -1379,25 +983,7 @@
                 <w:sz w:val="22"/>
                 <w:szCs w:val="22"/>
               </w:rPr>
-              <w:t>${</w:t>
-            </w:r>
-            <w:proofErr w:type="spellStart"/>
-            <w:r>
-              <w:rPr>
-                <w:rFonts w:ascii="Book Antiqua" w:hAnsi="Book Antiqua"/>
-                <w:sz w:val="22"/>
-                <w:szCs w:val="22"/>
-              </w:rPr>
-              <w:t>jorong</w:t>
-            </w:r>
-            <w:proofErr w:type="spellEnd"/>
-            <w:r>
-              <w:rPr>
-                <w:rFonts w:ascii="Book Antiqua" w:hAnsi="Book Antiqua"/>
-                <w:sz w:val="22"/>
-                <w:szCs w:val="22"/>
-              </w:rPr>
-              <w:t>}</w:t>
+              <w:t>${jorong}</w:t>
             </w:r>
           </w:p>
         </w:tc>
@@ -1475,25 +1061,7 @@
                 <w:color w:val="000000"/>
                 <w:spacing w:val="-2"/>
               </w:rPr>
-              <w:t>${</w:t>
-            </w:r>
-            <w:proofErr w:type="spellStart"/>
-            <w:r>
-              <w:rPr>
-                <w:rFonts w:ascii="Book Antiqua" w:hAnsi="Book Antiqua" w:cs="Arial"/>
-                <w:color w:val="000000"/>
-                <w:spacing w:val="-2"/>
-              </w:rPr>
-              <w:t>nagari</w:t>
-            </w:r>
-            <w:proofErr w:type="spellEnd"/>
-            <w:r>
-              <w:rPr>
-                <w:rFonts w:ascii="Book Antiqua" w:hAnsi="Book Antiqua" w:cs="Arial"/>
-                <w:color w:val="000000"/>
-                <w:spacing w:val="-2"/>
-              </w:rPr>
-              <w:t>}</w:t>
+              <w:t>${nagari}</w:t>
             </w:r>
           </w:p>
         </w:tc>
@@ -1524,18 +1092,8 @@
                 <w:sz w:val="22"/>
                 <w:szCs w:val="22"/>
               </w:rPr>
-              <w:t xml:space="preserve"> </w:t>
-            </w:r>
-            <w:proofErr w:type="spellStart"/>
-            <w:r>
-              <w:rPr>
-                <w:rFonts w:ascii="Book Antiqua" w:hAnsi="Book Antiqua"/>
-                <w:sz w:val="22"/>
-                <w:szCs w:val="22"/>
-              </w:rPr>
-              <w:t>Kecamatan</w:t>
-            </w:r>
-            <w:proofErr w:type="spellEnd"/>
+              <w:t xml:space="preserve"> Kecamatan</w:t>
+            </w:r>
           </w:p>
         </w:tc>
         <w:tc>
@@ -1615,25 +1173,7 @@
                 <w:sz w:val="22"/>
                 <w:szCs w:val="22"/>
               </w:rPr>
-              <w:t xml:space="preserve"> </w:t>
-            </w:r>
-            <w:proofErr w:type="spellStart"/>
-            <w:r>
-              <w:rPr>
-                <w:rFonts w:ascii="Book Antiqua" w:hAnsi="Book Antiqua"/>
-                <w:sz w:val="22"/>
-                <w:szCs w:val="22"/>
-              </w:rPr>
-              <w:t>Kabupaten</w:t>
-            </w:r>
-            <w:proofErr w:type="spellEnd"/>
-            <w:r>
-              <w:rPr>
-                <w:rFonts w:ascii="Book Antiqua" w:hAnsi="Book Antiqua"/>
-                <w:sz w:val="22"/>
-                <w:szCs w:val="22"/>
-              </w:rPr>
-              <w:t xml:space="preserve"> </w:t>
+              <w:t xml:space="preserve"> Kabupaten </w:t>
             </w:r>
           </w:p>
         </w:tc>
@@ -1880,7 +1420,6 @@
               </w:rPr>
               <w:t xml:space="preserve"> Persil </w:t>
             </w:r>
-            <w:proofErr w:type="spellStart"/>
             <w:r>
               <w:rPr>
                 <w:rFonts w:ascii="Book Antiqua" w:hAnsi="Book Antiqua"/>
@@ -1889,7 +1428,6 @@
               </w:rPr>
               <w:t>Nomor</w:t>
             </w:r>
-            <w:proofErr w:type="spellEnd"/>
           </w:p>
         </w:tc>
         <w:tc>
@@ -2085,41 +1623,13 @@
               </w:rPr>
               <w:t xml:space="preserve"> </w:t>
             </w:r>
-            <w:proofErr w:type="spellStart"/>
-            <w:r>
-              <w:rPr>
-                <w:rFonts w:ascii="Book Antiqua" w:hAnsi="Book Antiqua"/>
-                <w:sz w:val="22"/>
-                <w:szCs w:val="22"/>
-              </w:rPr>
-              <w:t>Nomor</w:t>
-            </w:r>
-            <w:proofErr w:type="spellEnd"/>
-            <w:r>
-              <w:rPr>
-                <w:rFonts w:ascii="Book Antiqua" w:hAnsi="Book Antiqua"/>
-                <w:sz w:val="22"/>
-                <w:szCs w:val="22"/>
-              </w:rPr>
-              <w:t xml:space="preserve"> </w:t>
-            </w:r>
-            <w:proofErr w:type="spellStart"/>
-            <w:r>
-              <w:rPr>
-                <w:rFonts w:ascii="Book Antiqua" w:hAnsi="Book Antiqua"/>
-                <w:sz w:val="22"/>
-                <w:szCs w:val="22"/>
-              </w:rPr>
-              <w:t>Bidang</w:t>
-            </w:r>
-            <w:proofErr w:type="spellEnd"/>
-            <w:r>
-              <w:rPr>
-                <w:rFonts w:ascii="Book Antiqua" w:hAnsi="Book Antiqua"/>
-                <w:sz w:val="22"/>
-                <w:szCs w:val="22"/>
-              </w:rPr>
-              <w:t xml:space="preserve">            </w:t>
+            <w:r>
+              <w:rPr>
+                <w:rFonts w:ascii="Book Antiqua" w:hAnsi="Book Antiqua"/>
+                <w:sz w:val="22"/>
+                <w:szCs w:val="22"/>
+              </w:rPr>
+              <w:t xml:space="preserve">Nomor Bidang            </w:t>
             </w:r>
           </w:p>
         </w:tc>
@@ -2222,202 +1732,219 @@
         <w:t>Akan dibukukan pada daftar hak :</w:t>
       </w:r>
     </w:p>
-    <w:p>
-      <w:pPr>
-        <w:spacing w:line="300" w:lineRule="exact"/>
-        <w:ind w:left="3119" w:hanging="2579"/>
-        <w:rPr>
-          <w:rFonts w:ascii="Book Antiqua" w:hAnsi="Book Antiqua" w:cs="Arial"/>
-          <w:color w:val="000000"/>
-          <w:spacing w:val="-2"/>
-          <w:sz w:val="22"/>
-          <w:szCs w:val="22"/>
-        </w:rPr>
-      </w:pPr>
-      <w:r>
-        <w:rPr>
-          <w:rFonts w:ascii="Book Antiqua" w:hAnsi="Book Antiqua"/>
-          <w:sz w:val="22"/>
-          <w:szCs w:val="22"/>
-          <w:lang w:val="pt-BR"/>
-        </w:rPr>
-        <w:t>Nama</w:t>
-      </w:r>
-      <w:r>
-        <w:rPr>
-          <w:rFonts w:ascii="Book Antiqua" w:hAnsi="Book Antiqua"/>
-          <w:sz w:val="22"/>
-          <w:szCs w:val="22"/>
-          <w:lang w:val="pt-BR"/>
-        </w:rPr>
-        <w:tab/>
-      </w:r>
-      <w:r>
-        <w:rPr>
-          <w:rFonts w:ascii="Book Antiqua" w:hAnsi="Book Antiqua"/>
-          <w:sz w:val="22"/>
-          <w:szCs w:val="22"/>
-          <w:lang w:val="pt-BR"/>
-        </w:rPr>
-        <w:t xml:space="preserve">: </w:t>
-      </w:r>
-      <w:r>
-        <w:rPr>
-          <w:rFonts w:ascii="Book Antiqua" w:hAnsi="Book Antiqua"/>
-          <w:sz w:val="22"/>
-          <w:szCs w:val="22"/>
-          <w:lang w:val="pt-BR"/>
-        </w:rPr>
-        <w:t xml:space="preserve"> </w:t>
-      </w:r>
-      <w:r>
-        <w:rPr>
-          <w:rFonts w:ascii="Book Antiqua" w:hAnsi="Book Antiqua"/>
-          <w:sz w:val="22"/>
-          <w:szCs w:val="22"/>
-          <w:lang w:val="pt-BR"/>
-        </w:rPr>
-        <w:t xml:space="preserve">   </w:t>
-      </w:r>
-      <w:r>
-        <w:rPr>
-          <w:rFonts w:ascii="Book Antiqua" w:hAnsi="Book Antiqua"/>
-          <w:sz w:val="22"/>
-          <w:szCs w:val="22"/>
-          <w:lang w:val="pt-BR"/>
-        </w:rPr>
-        <w:t xml:space="preserve"> </w:t>
-      </w:r>
-      <w:r>
-        <w:rPr>
-          <w:rFonts w:ascii="Book Antiqua" w:hAnsi="Book Antiqua"/>
-          <w:sz w:val="22"/>
-          <w:szCs w:val="22"/>
-          <w:lang w:val="pt-BR"/>
-        </w:rPr>
-        <w:t>${nama}</w:t>
-      </w:r>
-    </w:p>
-    <w:p>
-      <w:pPr>
-        <w:spacing w:line="300" w:lineRule="exact"/>
-        <w:ind w:left="3420" w:hanging="2970"/>
-        <w:rPr>
-          <w:rFonts w:ascii="Book Antiqua" w:hAnsi="Book Antiqua"/>
-          <w:sz w:val="22"/>
-          <w:szCs w:val="22"/>
-          <w:lang w:val="sv-SE"/>
-        </w:rPr>
-      </w:pPr>
-      <w:r>
-        <w:rPr>
-          <w:rFonts w:ascii="Book Antiqua" w:hAnsi="Book Antiqua"/>
-          <w:sz w:val="22"/>
-          <w:szCs w:val="22"/>
-          <w:lang w:val="sv-SE"/>
-        </w:rPr>
-        <w:t xml:space="preserve"> </w:t>
-      </w:r>
-      <w:r>
-        <w:rPr>
-          <w:rFonts w:ascii="Book Antiqua" w:hAnsi="Book Antiqua"/>
-          <w:sz w:val="22"/>
-          <w:szCs w:val="22"/>
-          <w:lang w:val="sv-SE"/>
-        </w:rPr>
-        <w:t xml:space="preserve">Alamat                           </w:t>
-      </w:r>
-      <w:r>
-        <w:rPr>
-          <w:rFonts w:ascii="Book Antiqua" w:hAnsi="Book Antiqua"/>
-          <w:sz w:val="22"/>
-          <w:szCs w:val="22"/>
-          <w:lang w:val="sv-SE"/>
-        </w:rPr>
-        <w:t xml:space="preserve">  </w:t>
-      </w:r>
-      <w:r>
-        <w:rPr>
-          <w:rFonts w:ascii="Book Antiqua" w:hAnsi="Book Antiqua"/>
-          <w:sz w:val="22"/>
-          <w:szCs w:val="22"/>
-          <w:lang w:val="sv-SE"/>
-        </w:rPr>
-        <w:t xml:space="preserve">   </w:t>
-      </w:r>
-      <w:r>
-        <w:rPr>
-          <w:rFonts w:ascii="Book Antiqua" w:hAnsi="Book Antiqua"/>
-          <w:sz w:val="22"/>
-          <w:szCs w:val="22"/>
-          <w:lang w:val="sv-SE"/>
-        </w:rPr>
-        <w:t xml:space="preserve">  </w:t>
-      </w:r>
-      <w:r>
-        <w:rPr>
-          <w:rFonts w:ascii="Book Antiqua" w:hAnsi="Book Antiqua"/>
-          <w:sz w:val="22"/>
-          <w:szCs w:val="22"/>
-          <w:lang w:val="sv-SE"/>
-        </w:rPr>
-        <w:t xml:space="preserve"> :    </w:t>
-      </w:r>
-      <w:r>
-        <w:rPr>
-          <w:rFonts w:ascii="Book Antiqua" w:hAnsi="Book Antiqua"/>
-          <w:sz w:val="22"/>
-          <w:szCs w:val="22"/>
-          <w:lang w:val="sv-SE"/>
-        </w:rPr>
-        <w:t xml:space="preserve"> </w:t>
-      </w:r>
-      <w:r>
-        <w:rPr>
-          <w:rFonts w:ascii="Book Antiqua" w:hAnsi="Book Antiqua"/>
-          <w:sz w:val="22"/>
-          <w:szCs w:val="22"/>
-          <w:lang w:val="pt-BR"/>
-        </w:rPr>
-        <w:t xml:space="preserve">Jorong </w:t>
-      </w:r>
-      <w:r>
-        <w:rPr>
-          <w:rFonts w:ascii="Book Antiqua" w:hAnsi="Book Antiqua"/>
-          <w:sz w:val="22"/>
-          <w:szCs w:val="22"/>
-          <w:lang w:val="pt-BR"/>
-        </w:rPr>
-        <w:t>$</w:t>
-      </w:r>
-      <w:r>
-        <w:rPr>
-          <w:rFonts w:ascii="Book Antiqua" w:hAnsi="Book Antiqua"/>
-          <w:sz w:val="22"/>
-          <w:szCs w:val="22"/>
-          <w:lang w:val="pt-BR"/>
-        </w:rPr>
-        <w:t>{jorong}, ${nagari}, ${kecamatan}</w:t>
-      </w:r>
-      <w:r>
-        <w:rPr>
-          <w:rFonts w:ascii="Book Antiqua" w:hAnsi="Book Antiqua"/>
-          <w:sz w:val="22"/>
-          <w:szCs w:val="22"/>
-          <w:lang w:val="pt-BR"/>
-        </w:rPr>
-        <w:t xml:space="preserve"> </w:t>
-      </w:r>
-      <w:r>
-        <w:rPr>
-          <w:rFonts w:ascii="Book Antiqua" w:hAnsi="Book Antiqua"/>
-          <w:sz w:val="22"/>
-          <w:szCs w:val="22"/>
-          <w:lang w:val="sv-SE"/>
-        </w:rPr>
-        <w:t xml:space="preserve"> </w:t>
-      </w:r>
-    </w:p>
+    <w:tbl>
+      <w:tblPr>
+        <w:tblW w:w="8976" w:type="dxa"/>
+        <w:tblInd w:w="482" w:type="dxa"/>
+        <w:tblLook w:val="01E0"/>
+      </w:tblPr>
+      <w:tblGrid>
+        <w:gridCol w:w="2618"/>
+        <w:gridCol w:w="404"/>
+        <w:gridCol w:w="5954"/>
+      </w:tblGrid>
+      <w:tr>
+        <w:trPr>
+          <w:trHeight w:val="249"/>
+        </w:trPr>
+        <w:tc>
+          <w:tcPr>
+            <w:tcW w:w="2618" w:type="dxa"/>
+          </w:tcPr>
+          <w:p>
+            <w:pPr>
+              <w:tabs>
+                <w:tab w:val="num" w:pos="561"/>
+              </w:tabs>
+              <w:ind w:left="561" w:hanging="561"/>
+              <w:rPr>
+                <w:rFonts w:ascii="Book Antiqua" w:hAnsi="Book Antiqua"/>
+                <w:sz w:val="22"/>
+                <w:szCs w:val="22"/>
+              </w:rPr>
+            </w:pPr>
+            <w:r>
+              <w:rPr>
+                <w:rFonts w:ascii="Book Antiqua" w:hAnsi="Book Antiqua"/>
+                <w:sz w:val="22"/>
+                <w:szCs w:val="22"/>
+                <w:lang w:val="pt-BR"/>
+              </w:rPr>
+              <w:t>Nama</w:t>
+            </w:r>
+          </w:p>
+        </w:tc>
+        <w:tc>
+          <w:tcPr>
+            <w:tcW w:w="404" w:type="dxa"/>
+          </w:tcPr>
+          <w:p>
+            <w:pPr>
+              <w:tabs>
+                <w:tab w:val="num" w:pos="561"/>
+              </w:tabs>
+              <w:ind w:left="561" w:hanging="561"/>
+              <w:rPr>
+                <w:rFonts w:ascii="Book Antiqua" w:hAnsi="Book Antiqua"/>
+                <w:sz w:val="22"/>
+                <w:szCs w:val="22"/>
+              </w:rPr>
+            </w:pPr>
+            <w:r>
+              <w:rPr>
+                <w:rFonts w:ascii="Book Antiqua" w:hAnsi="Book Antiqua"/>
+                <w:sz w:val="22"/>
+                <w:szCs w:val="22"/>
+              </w:rPr>
+              <w:t>:</w:t>
+            </w:r>
+          </w:p>
+        </w:tc>
+        <w:tc>
+          <w:tcPr>
+            <w:tcW w:w="5954" w:type="dxa"/>
+          </w:tcPr>
+          <w:p>
+            <w:pPr>
+              <w:rPr>
+                <w:rFonts w:ascii="Book Antiqua" w:hAnsi="Book Antiqua"/>
+                <w:lang w:val="de-DE"/>
+              </w:rPr>
+            </w:pPr>
+            <w:r>
+              <w:rPr>
+                <w:rFonts w:ascii="Book Antiqua" w:hAnsi="Book Antiqua"/>
+                <w:sz w:val="22"/>
+                <w:szCs w:val="22"/>
+                <w:lang w:val="de-DE"/>
+              </w:rPr>
+              <w:t>${luas} M2</w:t>
+            </w:r>
+          </w:p>
+        </w:tc>
+      </w:tr>
+      <w:tr>
+        <w:tblPrEx>
+          <w:tblBorders>
+            <w:top w:val="single" w:sz="4" w:space="0" w:color="auto"/>
+            <w:left w:val="single" w:sz="4" w:space="0" w:color="auto"/>
+            <w:bottom w:val="single" w:sz="4" w:space="0" w:color="auto"/>
+            <w:right w:val="single" w:sz="4" w:space="0" w:color="auto"/>
+            <w:insideH w:val="single" w:sz="4" w:space="0" w:color="auto"/>
+            <w:insideV w:val="single" w:sz="4" w:space="0" w:color="auto"/>
+          </w:tblBorders>
+        </w:tblPrEx>
+        <w:trPr>
+          <w:trHeight w:val="162"/>
+        </w:trPr>
+        <w:tc>
+          <w:tcPr>
+            <w:tcW w:w="2618" w:type="dxa"/>
+            <w:tcBorders>
+              <w:top w:val="nil"/>
+              <w:left w:val="nil"/>
+              <w:bottom w:val="nil"/>
+              <w:right w:val="nil"/>
+            </w:tcBorders>
+          </w:tcPr>
+          <w:p>
+            <w:pPr>
+              <w:tabs>
+                <w:tab w:val="num" w:pos="561"/>
+              </w:tabs>
+              <w:ind w:left="561" w:hanging="561"/>
+              <w:rPr>
+                <w:rFonts w:ascii="Book Antiqua" w:hAnsi="Book Antiqua"/>
+                <w:sz w:val="22"/>
+                <w:szCs w:val="22"/>
+              </w:rPr>
+            </w:pPr>
+            <w:r>
+              <w:rPr>
+                <w:rFonts w:ascii="Book Antiqua" w:hAnsi="Book Antiqua"/>
+                <w:sz w:val="22"/>
+                <w:szCs w:val="22"/>
+                <w:lang w:val="sv-SE"/>
+              </w:rPr>
+              <w:t>Alamat</w:t>
+            </w:r>
+          </w:p>
+        </w:tc>
+        <w:tc>
+          <w:tcPr>
+            <w:tcW w:w="404" w:type="dxa"/>
+            <w:tcBorders>
+              <w:top w:val="nil"/>
+              <w:left w:val="nil"/>
+              <w:bottom w:val="nil"/>
+              <w:right w:val="nil"/>
+            </w:tcBorders>
+          </w:tcPr>
+          <w:p>
+            <w:pPr>
+              <w:tabs>
+                <w:tab w:val="num" w:pos="561"/>
+              </w:tabs>
+              <w:ind w:left="561" w:hanging="561"/>
+              <w:rPr>
+                <w:rFonts w:ascii="Book Antiqua" w:hAnsi="Book Antiqua"/>
+                <w:sz w:val="22"/>
+                <w:szCs w:val="22"/>
+              </w:rPr>
+            </w:pPr>
+            <w:r>
+              <w:rPr>
+                <w:rFonts w:ascii="Book Antiqua" w:hAnsi="Book Antiqua"/>
+                <w:sz w:val="22"/>
+                <w:szCs w:val="22"/>
+              </w:rPr>
+              <w:t>:</w:t>
+            </w:r>
+          </w:p>
+        </w:tc>
+        <w:tc>
+          <w:tcPr>
+            <w:tcW w:w="5954" w:type="dxa"/>
+            <w:tcBorders>
+              <w:top w:val="nil"/>
+              <w:left w:val="nil"/>
+              <w:bottom w:val="nil"/>
+              <w:right w:val="nil"/>
+            </w:tcBorders>
+          </w:tcPr>
+          <w:p>
+            <w:pPr>
+              <w:tabs>
+                <w:tab w:val="num" w:pos="561"/>
+              </w:tabs>
+              <w:ind w:left="561" w:hanging="561"/>
+              <w:rPr>
+                <w:rFonts w:ascii="Book Antiqua" w:hAnsi="Book Antiqua"/>
+                <w:lang w:val="fi-FI"/>
+              </w:rPr>
+            </w:pPr>
+            <w:r>
+              <w:rPr>
+                <w:rFonts w:ascii="Book Antiqua" w:hAnsi="Book Antiqua"/>
+                <w:sz w:val="22"/>
+                <w:szCs w:val="22"/>
+                <w:lang w:val="pt-BR"/>
+              </w:rPr>
+              <w:t xml:space="preserve">Jorong ${jorong}, ${nagari}, ${kecamatan} </w:t>
+            </w:r>
+            <w:r>
+              <w:rPr>
+                <w:rFonts w:ascii="Book Antiqua" w:hAnsi="Book Antiqua"/>
+                <w:sz w:val="22"/>
+                <w:szCs w:val="22"/>
+                <w:lang w:val="sv-SE"/>
+              </w:rPr>
+              <w:t xml:space="preserve"> </w:t>
+            </w:r>
+          </w:p>
+        </w:tc>
+      </w:tr>
+    </w:tbl>
     <w:p>
       <w:pPr>
         <w:spacing w:line="300" w:lineRule="exact"/>
@@ -2740,7 +2267,7 @@
         <w:tblpPr w:leftFromText="180" w:rightFromText="180" w:vertAnchor="text" w:tblpXSpec="right" w:tblpY="1"/>
         <w:tblOverlap w:val="never"/>
         <w:tblW w:w="4862" w:type="dxa"/>
-        <w:tblLook w:val="01E0" w:firstRow="1" w:lastRow="1" w:firstColumn="1" w:lastColumn="1" w:noHBand="0" w:noVBand="0"/>
+        <w:tblLook w:val="01E0"/>
       </w:tblPr>
       <w:tblGrid>
         <w:gridCol w:w="4862"/>
@@ -2945,7 +2472,7 @@
           <w:insideH w:val="single" w:sz="4" w:space="0" w:color="auto"/>
         </w:tblBorders>
         <w:tblLayout w:type="fixed"/>
-        <w:tblLook w:val="04A0" w:firstRow="1" w:lastRow="0" w:firstColumn="1" w:lastColumn="0" w:noHBand="0" w:noVBand="1"/>
+        <w:tblLook w:val="04A0"/>
       </w:tblPr>
       <w:tblGrid>
         <w:gridCol w:w="2178"/>
@@ -2973,7 +2500,7 @@
               </w:rPr>
               <w:lastRenderedPageBreak/>
               <w:drawing>
-                <wp:inline distT="0" distB="0" distL="0" distR="0" wp14:anchorId="6C78F54A" wp14:editId="6BA4AF36">
+                <wp:inline distT="0" distB="0" distL="0" distR="0">
                   <wp:extent cx="1066800" cy="1057275"/>
                   <wp:effectExtent l="0" t="0" r="0" b="0"/>
                   <wp:docPr id="2" name="Picture 2"/>
@@ -2993,7 +2520,7 @@
                           <a:blip r:embed="rId8" cstate="print">
                             <a:extLst>
                               <a:ext uri="{28A0092B-C50C-407E-A947-70E740481C1C}">
-                                <a14:useLocalDpi xmlns:a14="http://schemas.microsoft.com/office/drawing/2010/main" val="0"/>
+                                <a14:useLocalDpi xmlns:a14="http://schemas.microsoft.com/office/drawing/2010/main" xmlns:wps="http://schemas.microsoft.com/office/word/2010/wordprocessingShape" xmlns:wpi="http://schemas.microsoft.com/office/word/2010/wordprocessingInk" xmlns:wpg="http://schemas.microsoft.com/office/word/2010/wordprocessingGroup" xmlns:w16se="http://schemas.microsoft.com/office/word/2015/wordml/symex" xmlns:w16="http://schemas.microsoft.com/office/word/2018/wordml" xmlns:w16cid="http://schemas.microsoft.com/office/word/2016/wordml/cid" xmlns:w16cex="http://schemas.microsoft.com/office/word/2018/wordml/cex" xmlns:w15="http://schemas.microsoft.com/office/word/2012/wordml" xmlns:w14="http://schemas.microsoft.com/office/word/2010/wordml" xmlns:w="http://schemas.openxmlformats.org/wordprocessingml/2006/main" xmlns:w10="urn:schemas-microsoft-com:office:word" xmlns:wp14="http://schemas.microsoft.com/office/word/2010/wordprocessingDrawing" xmlns:v="urn:schemas-microsoft-com:vml" xmlns:o="urn:schemas-microsoft-com:office:office" xmlns:am3d="http://schemas.microsoft.com/office/drawing/2017/model3d" xmlns:aink="http://schemas.microsoft.com/office/drawing/2016/ink" xmlns:mc="http://schemas.openxmlformats.org/markup-compatibility/2006" xmlns:cx8="http://schemas.microsoft.com/office/drawing/2016/5/14/chartex" xmlns:cx7="http://schemas.microsoft.com/office/drawing/2016/5/13/chartex" xmlns:cx6="http://schemas.microsoft.com/office/drawing/2016/5/12/chartex" xmlns:cx5="http://schemas.microsoft.com/office/drawing/2016/5/11/chartex" xmlns:cx4="http://schemas.microsoft.com/office/drawing/2016/5/10/chartex" xmlns:cx3="http://schemas.microsoft.com/office/drawing/2016/5/9/chartex" xmlns:cx2="http://schemas.microsoft.com/office/drawing/2015/10/21/chartex" xmlns:cx1="http://schemas.microsoft.com/office/drawing/2015/9/8/chartex" xmlns:cx="http://schemas.microsoft.com/office/drawing/2014/chartex" xmlns:wpc="http://schemas.microsoft.com/office/word/2010/wordprocessingCanvas" xmlns="" val="0"/>
                               </a:ext>
                             </a:extLst>
                           </a:blip>
@@ -3456,35 +2983,22 @@
       </w:r>
       <w:r>
         <w:rPr>
+          <w:rFonts w:ascii="Book Antiqua" w:hAnsi="Book Antiqua"/>
+          <w:sz w:val="22"/>
+          <w:szCs w:val="22"/>
+          <w:lang w:val="fi-FI"/>
+        </w:rPr>
+        <w:t xml:space="preserve"> </w:t>
+      </w:r>
+      <w:r>
+        <w:rPr>
           <w:rFonts w:ascii="Book Antiqua" w:hAnsi="Book Antiqua" w:cs="Arial"/>
           <w:color w:val="000000"/>
           <w:spacing w:val="-2"/>
           <w:sz w:val="22"/>
           <w:szCs w:val="22"/>
         </w:rPr>
-        <w:t>${</w:t>
-      </w:r>
-      <w:proofErr w:type="spellStart"/>
-      <w:r>
-        <w:rPr>
-          <w:rFonts w:ascii="Book Antiqua" w:hAnsi="Book Antiqua" w:cs="Arial"/>
-          <w:color w:val="000000"/>
-          <w:spacing w:val="-2"/>
-          <w:sz w:val="22"/>
-          <w:szCs w:val="22"/>
-        </w:rPr>
-        <w:t>nagari</w:t>
-      </w:r>
-      <w:proofErr w:type="spellEnd"/>
-      <w:r>
-        <w:rPr>
-          <w:rFonts w:ascii="Book Antiqua" w:hAnsi="Book Antiqua" w:cs="Arial"/>
-          <w:color w:val="000000"/>
-          <w:spacing w:val="-2"/>
-          <w:sz w:val="22"/>
-          <w:szCs w:val="22"/>
-        </w:rPr>
-        <w:t>}</w:t>
+        <w:t>${nagari}</w:t>
       </w:r>
     </w:p>
     <w:p>
@@ -3496,7 +3010,6 @@
           <w:lang w:val="it-IT"/>
         </w:rPr>
       </w:pPr>
-      <w:proofErr w:type="spellStart"/>
       <w:r>
         <w:rPr>
           <w:rFonts w:ascii="Book Antiqua" w:hAnsi="Book Antiqua"/>
@@ -3505,7 +3018,14 @@
         </w:rPr>
         <w:t>Kecamatan</w:t>
       </w:r>
-      <w:proofErr w:type="spellEnd"/>
+      <w:r>
+        <w:rPr>
+          <w:rFonts w:ascii="Book Antiqua" w:hAnsi="Book Antiqua"/>
+          <w:sz w:val="22"/>
+          <w:szCs w:val="22"/>
+        </w:rPr>
+        <w:t xml:space="preserve"> </w:t>
+      </w:r>
       <w:r>
         <w:rPr>
           <w:rFonts w:ascii="Book Antiqua" w:hAnsi="Book Antiqua"/>
@@ -3721,7 +3241,7 @@
           <w:insideH w:val="single" w:sz="12" w:space="0" w:color="auto"/>
           <w:insideV w:val="single" w:sz="12" w:space="0" w:color="auto"/>
         </w:tblBorders>
-        <w:tblLook w:val="01E0" w:firstRow="1" w:lastRow="1" w:firstColumn="1" w:lastColumn="1" w:noHBand="0" w:noVBand="0"/>
+        <w:tblLook w:val="01E0"/>
       </w:tblPr>
       <w:tblGrid>
         <w:gridCol w:w="583"/>
@@ -4024,52 +3544,14 @@
                 <w:szCs w:val="22"/>
               </w:rPr>
             </w:pPr>
-            <w:proofErr w:type="spellStart"/>
-            <w:r>
-              <w:rPr>
-                <w:rFonts w:ascii="Book Antiqua" w:hAnsi="Book Antiqua"/>
-                <w:sz w:val="22"/>
-                <w:szCs w:val="22"/>
-              </w:rPr>
-              <w:t>Pengumuman</w:t>
-            </w:r>
-            <w:proofErr w:type="spellEnd"/>
-            <w:r>
-              <w:rPr>
-                <w:rFonts w:ascii="Book Antiqua" w:hAnsi="Book Antiqua"/>
-                <w:sz w:val="22"/>
-                <w:szCs w:val="22"/>
-              </w:rPr>
-              <w:t xml:space="preserve"> Data </w:t>
-            </w:r>
-            <w:proofErr w:type="spellStart"/>
-            <w:r>
-              <w:rPr>
-                <w:rFonts w:ascii="Book Antiqua" w:hAnsi="Book Antiqua"/>
-                <w:sz w:val="22"/>
-                <w:szCs w:val="22"/>
-              </w:rPr>
-              <w:t>Fisik</w:t>
-            </w:r>
-            <w:proofErr w:type="spellEnd"/>
-            <w:r>
-              <w:rPr>
-                <w:rFonts w:ascii="Book Antiqua" w:hAnsi="Book Antiqua"/>
-                <w:sz w:val="22"/>
-                <w:szCs w:val="22"/>
-              </w:rPr>
-              <w:t xml:space="preserve"> dan Data </w:t>
-            </w:r>
-            <w:proofErr w:type="spellStart"/>
-            <w:r>
-              <w:rPr>
-                <w:rFonts w:ascii="Book Antiqua" w:hAnsi="Book Antiqua"/>
-                <w:sz w:val="22"/>
-                <w:szCs w:val="22"/>
-              </w:rPr>
-              <w:t>Yuridis</w:t>
-            </w:r>
-            <w:proofErr w:type="spellEnd"/>
+            <w:r>
+              <w:rPr>
+                <w:rFonts w:ascii="Book Antiqua" w:hAnsi="Book Antiqua"/>
+                <w:sz w:val="22"/>
+                <w:szCs w:val="22"/>
+              </w:rPr>
+              <w:t xml:space="preserve">Pengumuman Data Fisik dan Data Yuridis </w:t>
+            </w:r>
             <w:r>
               <w:rPr>
                 <w:rFonts w:ascii="Book Antiqua" w:hAnsi="Book Antiqua"/>
@@ -4078,7 +3560,6 @@
               </w:rPr>
               <w:t xml:space="preserve"> </w:t>
             </w:r>
-            <w:proofErr w:type="spellStart"/>
             <w:r>
               <w:rPr>
                 <w:rFonts w:ascii="Book Antiqua" w:hAnsi="Book Antiqua"/>
@@ -4087,7 +3568,6 @@
               </w:rPr>
               <w:t>untuk</w:t>
             </w:r>
-            <w:proofErr w:type="spellEnd"/>
             <w:r>
               <w:rPr>
                 <w:rFonts w:ascii="Book Antiqua" w:hAnsi="Book Antiqua"/>
@@ -4096,61 +3576,13 @@
               </w:rPr>
               <w:t xml:space="preserve"> </w:t>
             </w:r>
-            <w:proofErr w:type="spellStart"/>
-            <w:r>
-              <w:rPr>
-                <w:rFonts w:ascii="Book Antiqua" w:hAnsi="Book Antiqua"/>
-                <w:sz w:val="22"/>
-                <w:szCs w:val="22"/>
-              </w:rPr>
-              <w:t>Penegasan</w:t>
-            </w:r>
-            <w:proofErr w:type="spellEnd"/>
-            <w:r>
-              <w:rPr>
-                <w:rFonts w:ascii="Book Antiqua" w:hAnsi="Book Antiqua"/>
-                <w:sz w:val="22"/>
-                <w:szCs w:val="22"/>
-              </w:rPr>
-              <w:t>/</w:t>
-            </w:r>
-            <w:proofErr w:type="spellStart"/>
-            <w:proofErr w:type="gramStart"/>
-            <w:r>
-              <w:rPr>
-                <w:rFonts w:ascii="Book Antiqua" w:hAnsi="Book Antiqua"/>
-                <w:sz w:val="22"/>
-                <w:szCs w:val="22"/>
-              </w:rPr>
-              <w:t>Pengakuan</w:t>
-            </w:r>
-            <w:proofErr w:type="spellEnd"/>
-            <w:r>
-              <w:rPr>
-                <w:rFonts w:ascii="Book Antiqua" w:hAnsi="Book Antiqua"/>
-                <w:sz w:val="22"/>
-                <w:szCs w:val="22"/>
-              </w:rPr>
-              <w:t xml:space="preserve">  </w:t>
-            </w:r>
-            <w:proofErr w:type="spellStart"/>
-            <w:r>
-              <w:rPr>
-                <w:rFonts w:ascii="Book Antiqua" w:hAnsi="Book Antiqua"/>
-                <w:sz w:val="22"/>
-                <w:szCs w:val="22"/>
-              </w:rPr>
-              <w:t>Hak</w:t>
-            </w:r>
-            <w:proofErr w:type="spellEnd"/>
-            <w:proofErr w:type="gramEnd"/>
-            <w:r>
-              <w:rPr>
-                <w:rFonts w:ascii="Book Antiqua" w:hAnsi="Book Antiqua"/>
-                <w:sz w:val="22"/>
-                <w:szCs w:val="22"/>
-              </w:rPr>
-              <w:t xml:space="preserve"> Milik</w:t>
+            <w:r>
+              <w:rPr>
+                <w:rFonts w:ascii="Book Antiqua" w:hAnsi="Book Antiqua"/>
+                <w:sz w:val="22"/>
+                <w:szCs w:val="22"/>
+              </w:rPr>
+              <w:t xml:space="preserve"> Penegasan/Pengakuan  Hak Milik</w:t>
             </w:r>
           </w:p>
           <w:p>
@@ -4185,25 +3617,7 @@
                 <w:sz w:val="22"/>
                 <w:szCs w:val="22"/>
               </w:rPr>
-              <w:t>${</w:t>
-            </w:r>
-            <w:proofErr w:type="spellStart"/>
-            <w:r>
-              <w:rPr>
-                <w:rFonts w:ascii="Book Antiqua" w:hAnsi="Book Antiqua"/>
-                <w:sz w:val="22"/>
-                <w:szCs w:val="22"/>
-              </w:rPr>
-              <w:t>tahun</w:t>
-            </w:r>
-            <w:proofErr w:type="spellEnd"/>
-            <w:r>
-              <w:rPr>
-                <w:rFonts w:ascii="Book Antiqua" w:hAnsi="Book Antiqua"/>
-                <w:sz w:val="22"/>
-                <w:szCs w:val="22"/>
-              </w:rPr>
-              <w:t>}</w:t>
+              <w:t>${tahun}</w:t>
             </w:r>
           </w:p>
           <w:p>
@@ -4238,25 +3652,7 @@
                 <w:sz w:val="22"/>
                 <w:szCs w:val="22"/>
               </w:rPr>
-              <w:t>${</w:t>
-            </w:r>
-            <w:proofErr w:type="spellStart"/>
-            <w:r>
-              <w:rPr>
-                <w:rFonts w:ascii="Book Antiqua" w:hAnsi="Book Antiqua"/>
-                <w:sz w:val="22"/>
-                <w:szCs w:val="22"/>
-              </w:rPr>
-              <w:t>tahun</w:t>
-            </w:r>
-            <w:proofErr w:type="spellEnd"/>
-            <w:r>
-              <w:rPr>
-                <w:rFonts w:ascii="Book Antiqua" w:hAnsi="Book Antiqua"/>
-                <w:sz w:val="22"/>
-                <w:szCs w:val="22"/>
-              </w:rPr>
-              <w:t>}</w:t>
+              <w:t>${tahun}</w:t>
             </w:r>
           </w:p>
           <w:p>
@@ -4575,7 +3971,7 @@
         <w:tblpPr w:leftFromText="180" w:rightFromText="180" w:vertAnchor="text" w:tblpX="5157" w:tblpY="1"/>
         <w:tblOverlap w:val="never"/>
         <w:tblW w:w="4862" w:type="dxa"/>
-        <w:tblLook w:val="01E0" w:firstRow="1" w:lastRow="1" w:firstColumn="1" w:lastColumn="1" w:noHBand="0" w:noVBand="0"/>
+        <w:tblLook w:val="01E0"/>
       </w:tblPr>
       <w:tblGrid>
         <w:gridCol w:w="4862"/>
@@ -4806,7 +4202,7 @@
 </file>
 
 <file path=word/endnotes.xml><?xml version="1.0" encoding="utf-8"?>
-<w:endnotes xmlns:wpc="http://schemas.microsoft.com/office/word/2010/wordprocessingCanvas" xmlns:cx="http://schemas.microsoft.com/office/drawing/2014/chartex" xmlns:cx1="http://schemas.microsoft.com/office/drawing/2015/9/8/chartex" xmlns:cx2="http://schemas.microsoft.com/office/drawing/2015/10/21/chartex" xmlns:cx3="http://schemas.microsoft.com/office/drawing/2016/5/9/chartex" xmlns:cx4="http://schemas.microsoft.com/office/drawing/2016/5/10/chartex" xmlns:cx5="http://schemas.microsoft.com/office/drawing/2016/5/11/chartex" xmlns:cx6="http://schemas.microsoft.com/office/drawing/2016/5/12/chartex" xmlns:cx7="http://schemas.microsoft.com/office/drawing/2016/5/13/chartex" xmlns:cx8="http://schemas.microsoft.com/office/drawing/2016/5/14/chartex" xmlns:mc="http://schemas.openxmlformats.org/markup-compatibility/2006" xmlns:aink="http://schemas.microsoft.com/office/drawing/2016/ink" xmlns:am3d="http://schemas.microsoft.com/office/drawing/2017/model3d" xmlns:o="urn:schemas-microsoft-com:office:office" xmlns:r="http://schemas.openxmlformats.org/officeDocument/2006/relationships" xmlns:m="http://schemas.openxmlformats.org/officeDocument/2006/math" xmlns:v="urn:schemas-microsoft-com:vml" xmlns:wp14="http://schemas.microsoft.com/office/word/2010/wordprocessingDrawing" xmlns:wp="http://schemas.openxmlformats.org/drawingml/2006/wordprocessingDrawing" xmlns:w10="urn:schemas-microsoft-com:office:word" xmlns:w="http://schemas.openxmlformats.org/wordprocessingml/2006/main" xmlns:w14="http://schemas.microsoft.com/office/word/2010/wordml" xmlns:w15="http://schemas.microsoft.com/office/word/2012/wordml" xmlns:w16cex="http://schemas.microsoft.com/office/word/2018/wordml/cex" xmlns:w16cid="http://schemas.microsoft.com/office/word/2016/wordml/cid" xmlns:w16="http://schemas.microsoft.com/office/word/2018/wordml" xmlns:w16se="http://schemas.microsoft.com/office/word/2015/wordml/symex" xmlns:wpg="http://schemas.microsoft.com/office/word/2010/wordprocessingGroup" xmlns:wpi="http://schemas.microsoft.com/office/word/2010/wordprocessingInk" xmlns:wne="http://schemas.microsoft.com/office/word/2006/wordml" xmlns:wps="http://schemas.microsoft.com/office/word/2010/wordprocessingShape" mc:Ignorable="w14 w15 w16se w16cid w16 w16cex wp14">
+<w:endnotes xmlns:ve="http://schemas.openxmlformats.org/markup-compatibility/2006" xmlns:o="urn:schemas-microsoft-com:office:office" xmlns:r="http://schemas.openxmlformats.org/officeDocument/2006/relationships" xmlns:m="http://schemas.openxmlformats.org/officeDocument/2006/math" xmlns:v="urn:schemas-microsoft-com:vml" xmlns:wp="http://schemas.openxmlformats.org/drawingml/2006/wordprocessingDrawing" xmlns:w10="urn:schemas-microsoft-com:office:word" xmlns:w="http://schemas.openxmlformats.org/wordprocessingml/2006/main" xmlns:wne="http://schemas.microsoft.com/office/word/2006/wordml">
   <w:endnote w:type="separator" w:id="-1">
     <w:p>
       <w:r>
@@ -4825,7 +4221,7 @@
 </file>
 
 <file path=word/footnotes.xml><?xml version="1.0" encoding="utf-8"?>
-<w:footnotes xmlns:wpc="http://schemas.microsoft.com/office/word/2010/wordprocessingCanvas" xmlns:cx="http://schemas.microsoft.com/office/drawing/2014/chartex" xmlns:cx1="http://schemas.microsoft.com/office/drawing/2015/9/8/chartex" xmlns:cx2="http://schemas.microsoft.com/office/drawing/2015/10/21/chartex" xmlns:cx3="http://schemas.microsoft.com/office/drawing/2016/5/9/chartex" xmlns:cx4="http://schemas.microsoft.com/office/drawing/2016/5/10/chartex" xmlns:cx5="http://schemas.microsoft.com/office/drawing/2016/5/11/chartex" xmlns:cx6="http://schemas.microsoft.com/office/drawing/2016/5/12/chartex" xmlns:cx7="http://schemas.microsoft.com/office/drawing/2016/5/13/chartex" xmlns:cx8="http://schemas.microsoft.com/office/drawing/2016/5/14/chartex" xmlns:mc="http://schemas.openxmlformats.org/markup-compatibility/2006" xmlns:aink="http://schemas.microsoft.com/office/drawing/2016/ink" xmlns:am3d="http://schemas.microsoft.com/office/drawing/2017/model3d" xmlns:o="urn:schemas-microsoft-com:office:office" xmlns:r="http://schemas.openxmlformats.org/officeDocument/2006/relationships" xmlns:m="http://schemas.openxmlformats.org/officeDocument/2006/math" xmlns:v="urn:schemas-microsoft-com:vml" xmlns:wp14="http://schemas.microsoft.com/office/word/2010/wordprocessingDrawing" xmlns:wp="http://schemas.openxmlformats.org/drawingml/2006/wordprocessingDrawing" xmlns:w10="urn:schemas-microsoft-com:office:word" xmlns:w="http://schemas.openxmlformats.org/wordprocessingml/2006/main" xmlns:w14="http://schemas.microsoft.com/office/word/2010/wordml" xmlns:w15="http://schemas.microsoft.com/office/word/2012/wordml" xmlns:w16cex="http://schemas.microsoft.com/office/word/2018/wordml/cex" xmlns:w16cid="http://schemas.microsoft.com/office/word/2016/wordml/cid" xmlns:w16="http://schemas.microsoft.com/office/word/2018/wordml" xmlns:w16se="http://schemas.microsoft.com/office/word/2015/wordml/symex" xmlns:wpg="http://schemas.microsoft.com/office/word/2010/wordprocessingGroup" xmlns:wpi="http://schemas.microsoft.com/office/word/2010/wordprocessingInk" xmlns:wne="http://schemas.microsoft.com/office/word/2006/wordml" xmlns:wps="http://schemas.microsoft.com/office/word/2010/wordprocessingShape" mc:Ignorable="w14 w15 w16se w16cid w16 w16cex wp14">
+<w:footnotes xmlns:ve="http://schemas.openxmlformats.org/markup-compatibility/2006" xmlns:o="urn:schemas-microsoft-com:office:office" xmlns:r="http://schemas.openxmlformats.org/officeDocument/2006/relationships" xmlns:m="http://schemas.openxmlformats.org/officeDocument/2006/math" xmlns:v="urn:schemas-microsoft-com:vml" xmlns:wp="http://schemas.openxmlformats.org/drawingml/2006/wordprocessingDrawing" xmlns:w10="urn:schemas-microsoft-com:office:word" xmlns:w="http://schemas.openxmlformats.org/wordprocessingml/2006/main" xmlns:wne="http://schemas.microsoft.com/office/word/2006/wordml">
   <w:footnote w:type="separator" w:id="-1">
     <w:p>
       <w:r>
@@ -4844,8 +4240,8 @@
 </file>
 
 <file path=word/numbering.xml><?xml version="1.0" encoding="utf-8"?>
-<w:numbering xmlns:wpc="http://schemas.microsoft.com/office/word/2010/wordprocessingCanvas" xmlns:cx="http://schemas.microsoft.com/office/drawing/2014/chartex" xmlns:cx1="http://schemas.microsoft.com/office/drawing/2015/9/8/chartex" xmlns:cx2="http://schemas.microsoft.com/office/drawing/2015/10/21/chartex" xmlns:cx3="http://schemas.microsoft.com/office/drawing/2016/5/9/chartex" xmlns:cx4="http://schemas.microsoft.com/office/drawing/2016/5/10/chartex" xmlns:cx5="http://schemas.microsoft.com/office/drawing/2016/5/11/chartex" xmlns:cx6="http://schemas.microsoft.com/office/drawing/2016/5/12/chartex" xmlns:cx7="http://schemas.microsoft.com/office/drawing/2016/5/13/chartex" xmlns:cx8="http://schemas.microsoft.com/office/drawing/2016/5/14/chartex" xmlns:mc="http://schemas.openxmlformats.org/markup-compatibility/2006" xmlns:aink="http://schemas.microsoft.com/office/drawing/2016/ink" xmlns:am3d="http://schemas.microsoft.com/office/drawing/2017/model3d" xmlns:o="urn:schemas-microsoft-com:office:office" xmlns:r="http://schemas.openxmlformats.org/officeDocument/2006/relationships" xmlns:m="http://schemas.openxmlformats.org/officeDocument/2006/math" xmlns:v="urn:schemas-microsoft-com:vml" xmlns:wp14="http://schemas.microsoft.com/office/word/2010/wordprocessingDrawing" xmlns:wp="http://schemas.openxmlformats.org/drawingml/2006/wordprocessingDrawing" xmlns:w10="urn:schemas-microsoft-com:office:word" xmlns:w="http://schemas.openxmlformats.org/wordprocessingml/2006/main" xmlns:w14="http://schemas.microsoft.com/office/word/2010/wordml" xmlns:w15="http://schemas.microsoft.com/office/word/2012/wordml" xmlns:w16cex="http://schemas.microsoft.com/office/word/2018/wordml/cex" xmlns:w16cid="http://schemas.microsoft.com/office/word/2016/wordml/cid" xmlns:w16="http://schemas.microsoft.com/office/word/2018/wordml" xmlns:w16se="http://schemas.microsoft.com/office/word/2015/wordml/symex" xmlns:wpg="http://schemas.microsoft.com/office/word/2010/wordprocessingGroup" xmlns:wpi="http://schemas.microsoft.com/office/word/2010/wordprocessingInk" xmlns:wne="http://schemas.microsoft.com/office/word/2006/wordml" xmlns:wps="http://schemas.microsoft.com/office/word/2010/wordprocessingShape" mc:Ignorable="w14 w15 w16se w16cid w16 w16cex wp14">
-  <w:abstractNum w:abstractNumId="0" w15:restartNumberingAfterBreak="0">
+<w:numbering xmlns:ve="http://schemas.openxmlformats.org/markup-compatibility/2006" xmlns:o="urn:schemas-microsoft-com:office:office" xmlns:r="http://schemas.openxmlformats.org/officeDocument/2006/relationships" xmlns:m="http://schemas.openxmlformats.org/officeDocument/2006/math" xmlns:v="urn:schemas-microsoft-com:vml" xmlns:wp="http://schemas.openxmlformats.org/drawingml/2006/wordprocessingDrawing" xmlns:w10="urn:schemas-microsoft-com:office:word" xmlns:w="http://schemas.openxmlformats.org/wordprocessingml/2006/main" xmlns:wne="http://schemas.microsoft.com/office/word/2006/wordml">
+  <w:abstractNum w:abstractNumId="0">
     <w:nsid w:val="10473822"/>
     <w:multiLevelType w:val="hybridMultilevel"/>
     <w:tmpl w:val="866A3816"/>
@@ -4934,7 +4330,7 @@
       </w:pPr>
     </w:lvl>
   </w:abstractNum>
-  <w:abstractNum w:abstractNumId="1" w15:restartNumberingAfterBreak="0">
+  <w:abstractNum w:abstractNumId="1">
     <w:nsid w:val="19E47568"/>
     <w:multiLevelType w:val="hybridMultilevel"/>
     <w:tmpl w:val="EBC221AC"/>
@@ -5023,7 +4419,7 @@
       </w:pPr>
     </w:lvl>
   </w:abstractNum>
-  <w:abstractNum w:abstractNumId="2" w15:restartNumberingAfterBreak="0">
+  <w:abstractNum w:abstractNumId="2">
     <w:nsid w:val="1DF46330"/>
     <w:multiLevelType w:val="hybridMultilevel"/>
     <w:tmpl w:val="A1581EAC"/>
@@ -5140,7 +4536,7 @@
       </w:pPr>
     </w:lvl>
   </w:abstractNum>
-  <w:abstractNum w:abstractNumId="3" w15:restartNumberingAfterBreak="0">
+  <w:abstractNum w:abstractNumId="3">
     <w:nsid w:val="1FC213D4"/>
     <w:multiLevelType w:val="hybridMultilevel"/>
     <w:tmpl w:val="A33CC5F4"/>
@@ -5256,7 +4652,7 @@
       </w:pPr>
     </w:lvl>
   </w:abstractNum>
-  <w:abstractNum w:abstractNumId="4" w15:restartNumberingAfterBreak="0">
+  <w:abstractNum w:abstractNumId="4">
     <w:nsid w:val="275C20DD"/>
     <w:multiLevelType w:val="hybridMultilevel"/>
     <w:tmpl w:val="FD684666"/>
@@ -5372,7 +4768,7 @@
       </w:pPr>
     </w:lvl>
   </w:abstractNum>
-  <w:abstractNum w:abstractNumId="5" w15:restartNumberingAfterBreak="0">
+  <w:abstractNum w:abstractNumId="5">
     <w:nsid w:val="27FB72CE"/>
     <w:multiLevelType w:val="multilevel"/>
     <w:tmpl w:val="B79EE10E"/>
@@ -5488,7 +4884,7 @@
       </w:pPr>
     </w:lvl>
   </w:abstractNum>
-  <w:abstractNum w:abstractNumId="6" w15:restartNumberingAfterBreak="0">
+  <w:abstractNum w:abstractNumId="6">
     <w:nsid w:val="329D5C48"/>
     <w:multiLevelType w:val="hybridMultilevel"/>
     <w:tmpl w:val="1918F5EA"/>
@@ -5607,7 +5003,7 @@
       </w:pPr>
     </w:lvl>
   </w:abstractNum>
-  <w:abstractNum w:abstractNumId="7" w15:restartNumberingAfterBreak="0">
+  <w:abstractNum w:abstractNumId="7">
     <w:nsid w:val="3A5D5223"/>
     <w:multiLevelType w:val="hybridMultilevel"/>
     <w:tmpl w:val="CC1E58D8"/>
@@ -5696,7 +5092,7 @@
       </w:pPr>
     </w:lvl>
   </w:abstractNum>
-  <w:abstractNum w:abstractNumId="8" w15:restartNumberingAfterBreak="0">
+  <w:abstractNum w:abstractNumId="8">
     <w:nsid w:val="456F6FFA"/>
     <w:multiLevelType w:val="hybridMultilevel"/>
     <w:tmpl w:val="7090C168"/>
@@ -5812,7 +5208,7 @@
       </w:pPr>
     </w:lvl>
   </w:abstractNum>
-  <w:abstractNum w:abstractNumId="9" w15:restartNumberingAfterBreak="0">
+  <w:abstractNum w:abstractNumId="9">
     <w:nsid w:val="4E4A43D9"/>
     <w:multiLevelType w:val="hybridMultilevel"/>
     <w:tmpl w:val="A112CAA2"/>
@@ -5901,7 +5297,7 @@
       </w:pPr>
     </w:lvl>
   </w:abstractNum>
-  <w:abstractNum w:abstractNumId="10" w15:restartNumberingAfterBreak="0">
+  <w:abstractNum w:abstractNumId="10">
     <w:nsid w:val="4E7D45D8"/>
     <w:multiLevelType w:val="hybridMultilevel"/>
     <w:tmpl w:val="FE56D180"/>
@@ -6017,7 +5413,7 @@
       </w:pPr>
     </w:lvl>
   </w:abstractNum>
-  <w:abstractNum w:abstractNumId="11" w15:restartNumberingAfterBreak="0">
+  <w:abstractNum w:abstractNumId="11">
     <w:nsid w:val="4F374293"/>
     <w:multiLevelType w:val="hybridMultilevel"/>
     <w:tmpl w:val="984C1614"/>
@@ -6106,7 +5502,7 @@
       </w:pPr>
     </w:lvl>
   </w:abstractNum>
-  <w:abstractNum w:abstractNumId="12" w15:restartNumberingAfterBreak="0">
+  <w:abstractNum w:abstractNumId="12">
     <w:nsid w:val="58DC37F5"/>
     <w:multiLevelType w:val="hybridMultilevel"/>
     <w:tmpl w:val="97401A6C"/>
@@ -6195,7 +5591,7 @@
       </w:pPr>
     </w:lvl>
   </w:abstractNum>
-  <w:abstractNum w:abstractNumId="13" w15:restartNumberingAfterBreak="0">
+  <w:abstractNum w:abstractNumId="13">
     <w:nsid w:val="65926237"/>
     <w:multiLevelType w:val="hybridMultilevel"/>
     <w:tmpl w:val="AF12BCC6"/>
@@ -6314,7 +5710,7 @@
       </w:pPr>
     </w:lvl>
   </w:abstractNum>
-  <w:abstractNum w:abstractNumId="14" w15:restartNumberingAfterBreak="0">
+  <w:abstractNum w:abstractNumId="14">
     <w:nsid w:val="67F90FBC"/>
     <w:multiLevelType w:val="hybridMultilevel"/>
     <w:tmpl w:val="BD3C3EAE"/>
@@ -6427,7 +5823,7 @@
       </w:rPr>
     </w:lvl>
   </w:abstractNum>
-  <w:abstractNum w:abstractNumId="15" w15:restartNumberingAfterBreak="0">
+  <w:abstractNum w:abstractNumId="15">
     <w:nsid w:val="7A572E1B"/>
     <w:multiLevelType w:val="hybridMultilevel"/>
     <w:tmpl w:val="427CFAAC"/>
@@ -6568,7 +5964,7 @@
 </file>
 
 <file path=word/styles.xml><?xml version="1.0" encoding="utf-8"?>
-<w:styles xmlns:mc="http://schemas.openxmlformats.org/markup-compatibility/2006" xmlns:r="http://schemas.openxmlformats.org/officeDocument/2006/relationships" xmlns:w="http://schemas.openxmlformats.org/wordprocessingml/2006/main" xmlns:w14="http://schemas.microsoft.com/office/word/2010/wordml" xmlns:w15="http://schemas.microsoft.com/office/word/2012/wordml" xmlns:w16cex="http://schemas.microsoft.com/office/word/2018/wordml/cex" xmlns:w16cid="http://schemas.microsoft.com/office/word/2016/wordml/cid" xmlns:w16="http://schemas.microsoft.com/office/word/2018/wordml" xmlns:w16se="http://schemas.microsoft.com/office/word/2015/wordml/symex" mc:Ignorable="w14 w15 w16se w16cid w16 w16cex">
+<w:styles xmlns:r="http://schemas.openxmlformats.org/officeDocument/2006/relationships" xmlns:w="http://schemas.openxmlformats.org/wordprocessingml/2006/main">
   <w:docDefaults>
     <w:rPrDefault>
       <w:rPr>
@@ -6578,7 +5974,7 @@
     </w:rPrDefault>
     <w:pPrDefault/>
   </w:docDefaults>
-  <w:latentStyles w:defLockedState="0" w:defUIPriority="0" w:defSemiHidden="0" w:defUnhideWhenUsed="0" w:defQFormat="0" w:count="376">
+  <w:latentStyles w:defLockedState="0" w:defUIPriority="0" w:defSemiHidden="0" w:defUnhideWhenUsed="0" w:defQFormat="0" w:count="267">
     <w:lsdException w:name="Normal" w:qFormat="1"/>
     <w:lsdException w:name="heading 1" w:qFormat="1"/>
     <w:lsdException w:name="heading 2" w:qFormat="1"/>
@@ -6750,119 +6146,11 @@
     <w:lsdException w:name="Book Title" w:uiPriority="33" w:qFormat="1"/>
     <w:lsdException w:name="Bibliography" w:semiHidden="1" w:uiPriority="37" w:unhideWhenUsed="1"/>
     <w:lsdException w:name="TOC Heading" w:semiHidden="1" w:uiPriority="39" w:unhideWhenUsed="1" w:qFormat="1"/>
-    <w:lsdException w:name="Plain Table 1" w:uiPriority="41"/>
-    <w:lsdException w:name="Plain Table 2" w:uiPriority="42"/>
-    <w:lsdException w:name="Plain Table 3" w:uiPriority="43"/>
-    <w:lsdException w:name="Plain Table 4" w:uiPriority="44"/>
-    <w:lsdException w:name="Plain Table 5" w:uiPriority="45"/>
-    <w:lsdException w:name="Grid Table Light" w:uiPriority="40"/>
-    <w:lsdException w:name="Grid Table 1 Light" w:uiPriority="46"/>
-    <w:lsdException w:name="Grid Table 2" w:uiPriority="47"/>
-    <w:lsdException w:name="Grid Table 3" w:uiPriority="48"/>
-    <w:lsdException w:name="Grid Table 4" w:uiPriority="49"/>
-    <w:lsdException w:name="Grid Table 5 Dark" w:uiPriority="50"/>
-    <w:lsdException w:name="Grid Table 6 Colorful" w:uiPriority="51"/>
-    <w:lsdException w:name="Grid Table 7 Colorful" w:uiPriority="52"/>
-    <w:lsdException w:name="Grid Table 1 Light Accent 1" w:uiPriority="46"/>
-    <w:lsdException w:name="Grid Table 2 Accent 1" w:uiPriority="47"/>
-    <w:lsdException w:name="Grid Table 3 Accent 1" w:uiPriority="48"/>
-    <w:lsdException w:name="Grid Table 4 Accent 1" w:uiPriority="49"/>
-    <w:lsdException w:name="Grid Table 5 Dark Accent 1" w:uiPriority="50"/>
-    <w:lsdException w:name="Grid Table 6 Colorful Accent 1" w:uiPriority="51"/>
-    <w:lsdException w:name="Grid Table 7 Colorful Accent 1" w:uiPriority="52"/>
-    <w:lsdException w:name="Grid Table 1 Light Accent 2" w:uiPriority="46"/>
-    <w:lsdException w:name="Grid Table 2 Accent 2" w:uiPriority="47"/>
-    <w:lsdException w:name="Grid Table 3 Accent 2" w:uiPriority="48"/>
-    <w:lsdException w:name="Grid Table 4 Accent 2" w:uiPriority="49"/>
-    <w:lsdException w:name="Grid Table 5 Dark Accent 2" w:uiPriority="50"/>
-    <w:lsdException w:name="Grid Table 6 Colorful Accent 2" w:uiPriority="51"/>
-    <w:lsdException w:name="Grid Table 7 Colorful Accent 2" w:uiPriority="52"/>
-    <w:lsdException w:name="Grid Table 1 Light Accent 3" w:uiPriority="46"/>
-    <w:lsdException w:name="Grid Table 2 Accent 3" w:uiPriority="47"/>
-    <w:lsdException w:name="Grid Table 3 Accent 3" w:uiPriority="48"/>
-    <w:lsdException w:name="Grid Table 4 Accent 3" w:uiPriority="49"/>
-    <w:lsdException w:name="Grid Table 5 Dark Accent 3" w:uiPriority="50"/>
-    <w:lsdException w:name="Grid Table 6 Colorful Accent 3" w:uiPriority="51"/>
-    <w:lsdException w:name="Grid Table 7 Colorful Accent 3" w:uiPriority="52"/>
-    <w:lsdException w:name="Grid Table 1 Light Accent 4" w:uiPriority="46"/>
-    <w:lsdException w:name="Grid Table 2 Accent 4" w:uiPriority="47"/>
-    <w:lsdException w:name="Grid Table 3 Accent 4" w:uiPriority="48"/>
-    <w:lsdException w:name="Grid Table 4 Accent 4" w:uiPriority="49"/>
-    <w:lsdException w:name="Grid Table 5 Dark Accent 4" w:uiPriority="50"/>
-    <w:lsdException w:name="Grid Table 6 Colorful Accent 4" w:uiPriority="51"/>
-    <w:lsdException w:name="Grid Table 7 Colorful Accent 4" w:uiPriority="52"/>
-    <w:lsdException w:name="Grid Table 1 Light Accent 5" w:uiPriority="46"/>
-    <w:lsdException w:name="Grid Table 2 Accent 5" w:uiPriority="47"/>
-    <w:lsdException w:name="Grid Table 3 Accent 5" w:uiPriority="48"/>
-    <w:lsdException w:name="Grid Table 4 Accent 5" w:uiPriority="49"/>
-    <w:lsdException w:name="Grid Table 5 Dark Accent 5" w:uiPriority="50"/>
-    <w:lsdException w:name="Grid Table 6 Colorful Accent 5" w:uiPriority="51"/>
-    <w:lsdException w:name="Grid Table 7 Colorful Accent 5" w:uiPriority="52"/>
-    <w:lsdException w:name="Grid Table 1 Light Accent 6" w:uiPriority="46"/>
-    <w:lsdException w:name="Grid Table 2 Accent 6" w:uiPriority="47"/>
-    <w:lsdException w:name="Grid Table 3 Accent 6" w:uiPriority="48"/>
-    <w:lsdException w:name="Grid Table 4 Accent 6" w:uiPriority="49"/>
-    <w:lsdException w:name="Grid Table 5 Dark Accent 6" w:uiPriority="50"/>
-    <w:lsdException w:name="Grid Table 6 Colorful Accent 6" w:uiPriority="51"/>
-    <w:lsdException w:name="Grid Table 7 Colorful Accent 6" w:uiPriority="52"/>
-    <w:lsdException w:name="List Table 1 Light" w:uiPriority="46"/>
-    <w:lsdException w:name="List Table 2" w:uiPriority="47"/>
-    <w:lsdException w:name="List Table 3" w:uiPriority="48"/>
-    <w:lsdException w:name="List Table 4" w:uiPriority="49"/>
-    <w:lsdException w:name="List Table 5 Dark" w:uiPriority="50"/>
-    <w:lsdException w:name="List Table 6 Colorful" w:uiPriority="51"/>
-    <w:lsdException w:name="List Table 7 Colorful" w:uiPriority="52"/>
-    <w:lsdException w:name="List Table 1 Light Accent 1" w:uiPriority="46"/>
-    <w:lsdException w:name="List Table 2 Accent 1" w:uiPriority="47"/>
-    <w:lsdException w:name="List Table 3 Accent 1" w:uiPriority="48"/>
-    <w:lsdException w:name="List Table 4 Accent 1" w:uiPriority="49"/>
-    <w:lsdException w:name="List Table 5 Dark Accent 1" w:uiPriority="50"/>
-    <w:lsdException w:name="List Table 6 Colorful Accent 1" w:uiPriority="51"/>
-    <w:lsdException w:name="List Table 7 Colorful Accent 1" w:uiPriority="52"/>
-    <w:lsdException w:name="List Table 1 Light Accent 2" w:uiPriority="46"/>
-    <w:lsdException w:name="List Table 2 Accent 2" w:uiPriority="47"/>
-    <w:lsdException w:name="List Table 3 Accent 2" w:uiPriority="48"/>
-    <w:lsdException w:name="List Table 4 Accent 2" w:uiPriority="49"/>
-    <w:lsdException w:name="List Table 5 Dark Accent 2" w:uiPriority="50"/>
-    <w:lsdException w:name="List Table 6 Colorful Accent 2" w:uiPriority="51"/>
-    <w:lsdException w:name="List Table 7 Colorful Accent 2" w:uiPriority="52"/>
-    <w:lsdException w:name="List Table 1 Light Accent 3" w:uiPriority="46"/>
-    <w:lsdException w:name="List Table 2 Accent 3" w:uiPriority="47"/>
-    <w:lsdException w:name="List Table 3 Accent 3" w:uiPriority="48"/>
-    <w:lsdException w:name="List Table 4 Accent 3" w:uiPriority="49"/>
-    <w:lsdException w:name="List Table 5 Dark Accent 3" w:uiPriority="50"/>
-    <w:lsdException w:name="List Table 6 Colorful Accent 3" w:uiPriority="51"/>
-    <w:lsdException w:name="List Table 7 Colorful Accent 3" w:uiPriority="52"/>
-    <w:lsdException w:name="List Table 1 Light Accent 4" w:uiPriority="46"/>
-    <w:lsdException w:name="List Table 2 Accent 4" w:uiPriority="47"/>
-    <w:lsdException w:name="List Table 3 Accent 4" w:uiPriority="48"/>
-    <w:lsdException w:name="List Table 4 Accent 4" w:uiPriority="49"/>
-    <w:lsdException w:name="List Table 5 Dark Accent 4" w:uiPriority="50"/>
-    <w:lsdException w:name="List Table 6 Colorful Accent 4" w:uiPriority="51"/>
-    <w:lsdException w:name="List Table 7 Colorful Accent 4" w:uiPriority="52"/>
-    <w:lsdException w:name="List Table 1 Light Accent 5" w:uiPriority="46"/>
-    <w:lsdException w:name="List Table 2 Accent 5" w:uiPriority="47"/>
-    <w:lsdException w:name="List Table 3 Accent 5" w:uiPriority="48"/>
-    <w:lsdException w:name="List Table 4 Accent 5" w:uiPriority="49"/>
-    <w:lsdException w:name="List Table 5 Dark Accent 5" w:uiPriority="50"/>
-    <w:lsdException w:name="List Table 6 Colorful Accent 5" w:uiPriority="51"/>
-    <w:lsdException w:name="List Table 7 Colorful Accent 5" w:uiPriority="52"/>
-    <w:lsdException w:name="List Table 1 Light Accent 6" w:uiPriority="46"/>
-    <w:lsdException w:name="List Table 2 Accent 6" w:uiPriority="47"/>
-    <w:lsdException w:name="List Table 3 Accent 6" w:uiPriority="48"/>
-    <w:lsdException w:name="List Table 4 Accent 6" w:uiPriority="49"/>
-    <w:lsdException w:name="List Table 5 Dark Accent 6" w:uiPriority="50"/>
-    <w:lsdException w:name="List Table 6 Colorful Accent 6" w:uiPriority="51"/>
-    <w:lsdException w:name="List Table 7 Colorful Accent 6" w:uiPriority="52"/>
-    <w:lsdException w:name="Mention" w:semiHidden="1" w:uiPriority="99" w:unhideWhenUsed="1"/>
-    <w:lsdException w:name="Smart Hyperlink" w:semiHidden="1" w:uiPriority="99" w:unhideWhenUsed="1"/>
-    <w:lsdException w:name="Hashtag" w:semiHidden="1" w:uiPriority="99" w:unhideWhenUsed="1"/>
-    <w:lsdException w:name="Unresolved Mention" w:semiHidden="1" w:uiPriority="99" w:unhideWhenUsed="1"/>
-    <w:lsdException w:name="Smart Link" w:semiHidden="1" w:uiPriority="99" w:unhideWhenUsed="1"/>
   </w:latentStyles>
   <w:style w:type="paragraph" w:default="1" w:styleId="Normal">
     <w:name w:val="Normal"/>
     <w:qFormat/>
+    <w:rsid w:val="00593424"/>
     <w:rPr>
       <w:sz w:val="24"/>
       <w:szCs w:val="24"/>
@@ -6885,7 +6173,7 @@
       <w:bCs/>
       <w:sz w:val="36"/>
       <w:szCs w:val="20"/>
-      <w:lang w:val="x-none" w:eastAsia="x-none"/>
+      <w:lang/>
     </w:rPr>
   </w:style>
   <w:style w:type="paragraph" w:styleId="Heading2">
@@ -6905,7 +6193,7 @@
       <w:bCs/>
       <w:sz w:val="32"/>
       <w:szCs w:val="20"/>
-      <w:lang w:val="x-none" w:eastAsia="x-none"/>
+      <w:lang/>
     </w:rPr>
   </w:style>
   <w:style w:type="character" w:default="1" w:styleId="DefaultParagraphFont">
@@ -6919,6 +6207,7 @@
     <w:uiPriority w:val="99"/>
     <w:semiHidden/>
     <w:unhideWhenUsed/>
+    <w:qFormat/>
     <w:tblPr>
       <w:tblInd w:w="0" w:type="dxa"/>
       <w:tblCellMar>
@@ -6941,6 +6230,7 @@
     <w:uiPriority w:val="59"/>
     <w:rsid w:val="00743480"/>
     <w:tblPr>
+      <w:tblInd w:w="0" w:type="dxa"/>
       <w:tblBorders>
         <w:top w:val="single" w:sz="4" w:space="0" w:color="auto"/>
         <w:left w:val="single" w:sz="4" w:space="0" w:color="auto"/>
@@ -6949,6 +6239,12 @@
         <w:insideH w:val="single" w:sz="4" w:space="0" w:color="auto"/>
         <w:insideV w:val="single" w:sz="4" w:space="0" w:color="auto"/>
       </w:tblBorders>
+      <w:tblCellMar>
+        <w:top w:w="0" w:type="dxa"/>
+        <w:left w:w="108" w:type="dxa"/>
+        <w:bottom w:w="0" w:type="dxa"/>
+        <w:right w:w="108" w:type="dxa"/>
+      </w:tblCellMar>
     </w:tblPr>
   </w:style>
   <w:style w:type="paragraph" w:styleId="Header">
@@ -6963,7 +6259,7 @@
       </w:tabs>
     </w:pPr>
     <w:rPr>
-      <w:lang w:val="x-none" w:eastAsia="x-none"/>
+      <w:lang/>
     </w:rPr>
   </w:style>
   <w:style w:type="character" w:customStyle="1" w:styleId="HeaderChar">
@@ -6987,7 +6283,7 @@
       </w:tabs>
     </w:pPr>
     <w:rPr>
-      <w:lang w:val="x-none" w:eastAsia="x-none"/>
+      <w:lang/>
     </w:rPr>
   </w:style>
   <w:style w:type="character" w:customStyle="1" w:styleId="FooterChar">
@@ -7008,7 +6304,7 @@
       <w:rFonts w:ascii="Tahoma" w:hAnsi="Tahoma"/>
       <w:sz w:val="16"/>
       <w:szCs w:val="16"/>
-      <w:lang w:val="x-none" w:eastAsia="x-none"/>
+      <w:lang/>
     </w:rPr>
   </w:style>
   <w:style w:type="character" w:customStyle="1" w:styleId="BalloonTextChar">
@@ -7089,7 +6385,7 @@
     </a:clrScheme>
     <a:fontScheme name="Office">
       <a:majorFont>
-        <a:latin typeface="Calibri Light" panose="020F0302020204030204"/>
+        <a:latin typeface="Calibri Light"/>
         <a:ea typeface=""/>
         <a:cs typeface=""/>
         <a:font script="Jpan" typeface="游ゴシック Light"/>
@@ -7141,7 +6437,7 @@
         <a:font script="Tfng" typeface="Ebrima"/>
       </a:majorFont>
       <a:minorFont>
-        <a:latin typeface="Calibri" panose="020F0502020204030204"/>
+        <a:latin typeface="Calibri"/>
         <a:ea typeface=""/>
         <a:cs typeface=""/>
         <a:font script="Jpan" typeface="游明朝"/>
@@ -7335,7 +6631,7 @@
   <a:extraClrSchemeLst/>
   <a:extLst>
     <a:ext uri="{05A4C25C-085E-4340-85A3-A5531E510DB2}">
-      <thm15:themeFamily xmlns:thm15="http://schemas.microsoft.com/office/thememl/2012/main" name="Office Theme" id="{62F939B6-93AF-4DB8-9C6B-D6C7DFDC589F}" vid="{4A3C46E8-61CC-4603-A589-7422A47A8E4A}"/>
+      <thm15:themeFamily xmlns:thm15="http://schemas.microsoft.com/office/thememl/2012/main" xmlns="" name="Office Theme" id="{62F939B6-93AF-4DB8-9C6B-D6C7DFDC589F}" vid="{4A3C46E8-61CC-4603-A589-7422A47A8E4A}"/>
     </a:ext>
   </a:extLst>
 </a:theme>
@@ -7346,7 +6642,7 @@
 </file>
 
 <file path=customXml/itemProps1.xml><?xml version="1.0" encoding="utf-8"?>
-<ds:datastoreItem xmlns:ds="http://schemas.openxmlformats.org/officeDocument/2006/customXml" ds:itemID="{4D4F6C96-FB77-45F7-9820-A326840D0046}">
+<ds:datastoreItem xmlns:ds="http://schemas.openxmlformats.org/officeDocument/2006/customXml" ds:itemID="{7B50D536-13F5-4164-9FD7-AC95A36923F5}">
   <ds:schemaRefs>
     <ds:schemaRef ds:uri="http://schemas.openxmlformats.org/officeDocument/2006/bibliography"/>
   </ds:schemaRefs>

</xml_diff>